<commit_message>
Added more plot/level design
updated docs
</commit_message>
<xml_diff>
--- a/docs/Pokémon_RPI_Documentation.docx
+++ b/docs/Pokémon_RPI_Documentation.docx
@@ -7,6 +7,7 @@
         <w:pBdr>
           <w:bottom w:val="single" w:sz="6" w:space="1" w:color="auto"/>
         </w:pBdr>
+        <w:ind w:left="720" w:firstLine="720"/>
         <w:rPr>
           <w:rFonts w:ascii="Times New Roman" w:hAnsi="Times New Roman" w:cs="Times New Roman"/>
           <w:sz w:val="24"/>
@@ -14,6 +15,8 @@
           <w:u w:val="single"/>
         </w:rPr>
       </w:pPr>
+      <w:bookmarkStart w:id="0" w:name="_GoBack"/>
+      <w:bookmarkEnd w:id="0"/>
       <w:r>
         <w:rPr>
           <w:rFonts w:ascii="Times New Roman" w:hAnsi="Times New Roman" w:cs="Times New Roman"/>
@@ -492,7 +495,27 @@
           <w:sz w:val="24"/>
           <w:szCs w:val="24"/>
         </w:rPr>
-        <w:t>2.1| Main Game Spine (Archplot)</w:t>
+        <w:t>2.1| Main Game Spine (</w:t>
+      </w:r>
+      <w:proofErr w:type="spellStart"/>
+      <w:r>
+        <w:rPr>
+          <w:rFonts w:ascii="Times New Roman" w:hAnsi="Times New Roman" w:cs="Times New Roman"/>
+          <w:b/>
+          <w:sz w:val="24"/>
+          <w:szCs w:val="24"/>
+        </w:rPr>
+        <w:t>Archplot</w:t>
+      </w:r>
+      <w:proofErr w:type="spellEnd"/>
+      <w:r>
+        <w:rPr>
+          <w:rFonts w:ascii="Times New Roman" w:hAnsi="Times New Roman" w:cs="Times New Roman"/>
+          <w:b/>
+          <w:sz w:val="24"/>
+          <w:szCs w:val="24"/>
+        </w:rPr>
+        <w:t>)</w:t>
       </w:r>
     </w:p>
     <w:p>
@@ -839,7 +862,61 @@
           <w:sz w:val="24"/>
           <w:szCs w:val="24"/>
         </w:rPr>
-        <w:t>Pivotal character: without a pivotal character, there is no play. This character moves the plot forward and this character knows what he wants. Without him, there is no story. Does not have to be the main character. (i.e. the joker, max payne)</w:t>
+        <w:t xml:space="preserve">Pivotal character: without a pivotal character, there is no play. This character moves the plot forward and this character knows what he wants. Without him, there is no story. </w:t>
+      </w:r>
+      <w:proofErr w:type="gramStart"/>
+      <w:r>
+        <w:rPr>
+          <w:rFonts w:ascii="Times New Roman" w:hAnsi="Times New Roman" w:cs="Times New Roman"/>
+          <w:sz w:val="24"/>
+          <w:szCs w:val="24"/>
+        </w:rPr>
+        <w:t>Does not have to be the main character.</w:t>
+      </w:r>
+      <w:proofErr w:type="gramEnd"/>
+      <w:r>
+        <w:rPr>
+          <w:rFonts w:ascii="Times New Roman" w:hAnsi="Times New Roman" w:cs="Times New Roman"/>
+          <w:sz w:val="24"/>
+          <w:szCs w:val="24"/>
+        </w:rPr>
+        <w:t xml:space="preserve"> (</w:t>
+      </w:r>
+      <w:proofErr w:type="gramStart"/>
+      <w:r>
+        <w:rPr>
+          <w:rFonts w:ascii="Times New Roman" w:hAnsi="Times New Roman" w:cs="Times New Roman"/>
+          <w:sz w:val="24"/>
+          <w:szCs w:val="24"/>
+        </w:rPr>
+        <w:t>i.e</w:t>
+      </w:r>
+      <w:proofErr w:type="gramEnd"/>
+      <w:r>
+        <w:rPr>
+          <w:rFonts w:ascii="Times New Roman" w:hAnsi="Times New Roman" w:cs="Times New Roman"/>
+          <w:sz w:val="24"/>
+          <w:szCs w:val="24"/>
+        </w:rPr>
+        <w:t xml:space="preserve">. the joker, max </w:t>
+      </w:r>
+      <w:proofErr w:type="spellStart"/>
+      <w:r>
+        <w:rPr>
+          <w:rFonts w:ascii="Times New Roman" w:hAnsi="Times New Roman" w:cs="Times New Roman"/>
+          <w:sz w:val="24"/>
+          <w:szCs w:val="24"/>
+        </w:rPr>
+        <w:t>payne</w:t>
+      </w:r>
+      <w:proofErr w:type="spellEnd"/>
+      <w:r>
+        <w:rPr>
+          <w:rFonts w:ascii="Times New Roman" w:hAnsi="Times New Roman" w:cs="Times New Roman"/>
+          <w:sz w:val="24"/>
+          <w:szCs w:val="24"/>
+        </w:rPr>
+        <w:t>)</w:t>
       </w:r>
     </w:p>
     <w:p>
@@ -1075,7 +1152,43 @@
           <w:sz w:val="24"/>
           <w:szCs w:val="24"/>
         </w:rPr>
-        <w:t xml:space="preserve">  All of the starters begin at level 5. You will be given 10 Pokeballs and a Pokedex as well. Shirley will congratulate you on arriving here at RPI. </w:t>
+        <w:t xml:space="preserve">  All of the starters begin at level 5. You will be given 10 </w:t>
+      </w:r>
+      <w:proofErr w:type="spellStart"/>
+      <w:r>
+        <w:rPr>
+          <w:rFonts w:ascii="Times New Roman" w:hAnsi="Times New Roman" w:cs="Times New Roman"/>
+          <w:sz w:val="24"/>
+          <w:szCs w:val="24"/>
+        </w:rPr>
+        <w:t>Pokeballs</w:t>
+      </w:r>
+      <w:proofErr w:type="spellEnd"/>
+      <w:r>
+        <w:rPr>
+          <w:rFonts w:ascii="Times New Roman" w:hAnsi="Times New Roman" w:cs="Times New Roman"/>
+          <w:sz w:val="24"/>
+          <w:szCs w:val="24"/>
+        </w:rPr>
+        <w:t xml:space="preserve"> and a </w:t>
+      </w:r>
+      <w:proofErr w:type="spellStart"/>
+      <w:r>
+        <w:rPr>
+          <w:rFonts w:ascii="Times New Roman" w:hAnsi="Times New Roman" w:cs="Times New Roman"/>
+          <w:sz w:val="24"/>
+          <w:szCs w:val="24"/>
+        </w:rPr>
+        <w:t>Pokedex</w:t>
+      </w:r>
+      <w:proofErr w:type="spellEnd"/>
+      <w:r>
+        <w:rPr>
+          <w:rFonts w:ascii="Times New Roman" w:hAnsi="Times New Roman" w:cs="Times New Roman"/>
+          <w:sz w:val="24"/>
+          <w:szCs w:val="24"/>
+        </w:rPr>
+        <w:t xml:space="preserve"> as well. Shirley will congratulate you on arriving here at RPI. </w:t>
       </w:r>
       <w:r>
         <w:rPr>
@@ -1091,7 +1204,25 @@
           <w:sz w:val="24"/>
           <w:szCs w:val="24"/>
         </w:rPr>
-        <w:t xml:space="preserve"> The area between ECAV and BARH will be a low level Pokemon start zone inhabited by</w:t>
+        <w:t xml:space="preserve"> The area between ECAV and BARH will be a low level </w:t>
+      </w:r>
+      <w:proofErr w:type="spellStart"/>
+      <w:r>
+        <w:rPr>
+          <w:rFonts w:ascii="Times New Roman" w:hAnsi="Times New Roman" w:cs="Times New Roman"/>
+          <w:sz w:val="24"/>
+          <w:szCs w:val="24"/>
+        </w:rPr>
+        <w:t>Pokemon</w:t>
+      </w:r>
+      <w:proofErr w:type="spellEnd"/>
+      <w:r>
+        <w:rPr>
+          <w:rFonts w:ascii="Times New Roman" w:hAnsi="Times New Roman" w:cs="Times New Roman"/>
+          <w:sz w:val="24"/>
+          <w:szCs w:val="24"/>
+        </w:rPr>
+        <w:t xml:space="preserve"> start zone inhabited by</w:t>
       </w:r>
       <w:r>
         <w:rPr>
@@ -1118,53 +1249,191 @@
         </w:rPr>
         <w:t>[</w:t>
       </w:r>
-      <w:r>
-        <w:rPr>
-          <w:rFonts w:ascii="Times New Roman" w:hAnsi="Times New Roman" w:cs="Times New Roman"/>
-          <w:sz w:val="24"/>
-          <w:szCs w:val="24"/>
-        </w:rPr>
-        <w:t xml:space="preserve">Ratatat, Caterpie, Weedles, </w:t>
-      </w:r>
-      <w:r>
-        <w:rPr>
-          <w:rFonts w:ascii="Times New Roman" w:hAnsi="Times New Roman" w:cs="Times New Roman"/>
-          <w:sz w:val="24"/>
-          <w:szCs w:val="24"/>
-        </w:rPr>
-        <w:t xml:space="preserve">Kakunas, Spinaraks, </w:t>
-      </w:r>
-      <w:r>
-        <w:rPr>
-          <w:rFonts w:ascii="Times New Roman" w:hAnsi="Times New Roman" w:cs="Times New Roman"/>
-          <w:sz w:val="24"/>
-          <w:szCs w:val="24"/>
-        </w:rPr>
-        <w:t>Pidgeys,</w:t>
-      </w:r>
-      <w:r>
-        <w:rPr>
-          <w:rFonts w:ascii="Times New Roman" w:hAnsi="Times New Roman" w:cs="Times New Roman"/>
-          <w:sz w:val="24"/>
-          <w:szCs w:val="24"/>
-        </w:rPr>
-        <w:t xml:space="preserve"> Hoothoot,</w:t>
-      </w:r>
-      <w:r>
-        <w:rPr>
-          <w:rFonts w:ascii="Times New Roman" w:hAnsi="Times New Roman" w:cs="Times New Roman"/>
-          <w:sz w:val="24"/>
-          <w:szCs w:val="24"/>
-        </w:rPr>
-        <w:t xml:space="preserve"> Digletts, </w:t>
-      </w:r>
-      <w:r>
-        <w:rPr>
-          <w:rFonts w:ascii="Times New Roman" w:hAnsi="Times New Roman" w:cs="Times New Roman"/>
-          <w:sz w:val="24"/>
-          <w:szCs w:val="24"/>
-        </w:rPr>
-        <w:t>and Ledybas (Could put rarer occurring Pokémon here and also night Pokémon).</w:t>
+      <w:proofErr w:type="spellStart"/>
+      <w:r>
+        <w:rPr>
+          <w:rFonts w:ascii="Times New Roman" w:hAnsi="Times New Roman" w:cs="Times New Roman"/>
+          <w:sz w:val="24"/>
+          <w:szCs w:val="24"/>
+        </w:rPr>
+        <w:t>Ratatat</w:t>
+      </w:r>
+      <w:proofErr w:type="spellEnd"/>
+      <w:r>
+        <w:rPr>
+          <w:rFonts w:ascii="Times New Roman" w:hAnsi="Times New Roman" w:cs="Times New Roman"/>
+          <w:sz w:val="24"/>
+          <w:szCs w:val="24"/>
+        </w:rPr>
+        <w:t xml:space="preserve">, </w:t>
+      </w:r>
+      <w:proofErr w:type="spellStart"/>
+      <w:r>
+        <w:rPr>
+          <w:rFonts w:ascii="Times New Roman" w:hAnsi="Times New Roman" w:cs="Times New Roman"/>
+          <w:sz w:val="24"/>
+          <w:szCs w:val="24"/>
+        </w:rPr>
+        <w:t>Caterpie</w:t>
+      </w:r>
+      <w:proofErr w:type="spellEnd"/>
+      <w:r>
+        <w:rPr>
+          <w:rFonts w:ascii="Times New Roman" w:hAnsi="Times New Roman" w:cs="Times New Roman"/>
+          <w:sz w:val="24"/>
+          <w:szCs w:val="24"/>
+        </w:rPr>
+        <w:t xml:space="preserve">, </w:t>
+      </w:r>
+      <w:proofErr w:type="spellStart"/>
+      <w:r>
+        <w:rPr>
+          <w:rFonts w:ascii="Times New Roman" w:hAnsi="Times New Roman" w:cs="Times New Roman"/>
+          <w:sz w:val="24"/>
+          <w:szCs w:val="24"/>
+        </w:rPr>
+        <w:t>Weedles</w:t>
+      </w:r>
+      <w:proofErr w:type="spellEnd"/>
+      <w:r>
+        <w:rPr>
+          <w:rFonts w:ascii="Times New Roman" w:hAnsi="Times New Roman" w:cs="Times New Roman"/>
+          <w:sz w:val="24"/>
+          <w:szCs w:val="24"/>
+        </w:rPr>
+        <w:t xml:space="preserve">, </w:t>
+      </w:r>
+      <w:proofErr w:type="spellStart"/>
+      <w:r>
+        <w:rPr>
+          <w:rFonts w:ascii="Times New Roman" w:hAnsi="Times New Roman" w:cs="Times New Roman"/>
+          <w:sz w:val="24"/>
+          <w:szCs w:val="24"/>
+        </w:rPr>
+        <w:t>Kakunas</w:t>
+      </w:r>
+      <w:proofErr w:type="spellEnd"/>
+      <w:r>
+        <w:rPr>
+          <w:rFonts w:ascii="Times New Roman" w:hAnsi="Times New Roman" w:cs="Times New Roman"/>
+          <w:sz w:val="24"/>
+          <w:szCs w:val="24"/>
+        </w:rPr>
+        <w:t xml:space="preserve">, </w:t>
+      </w:r>
+      <w:proofErr w:type="spellStart"/>
+      <w:r>
+        <w:rPr>
+          <w:rFonts w:ascii="Times New Roman" w:hAnsi="Times New Roman" w:cs="Times New Roman"/>
+          <w:sz w:val="24"/>
+          <w:szCs w:val="24"/>
+        </w:rPr>
+        <w:t>Spinaraks</w:t>
+      </w:r>
+      <w:proofErr w:type="spellEnd"/>
+      <w:r>
+        <w:rPr>
+          <w:rFonts w:ascii="Times New Roman" w:hAnsi="Times New Roman" w:cs="Times New Roman"/>
+          <w:sz w:val="24"/>
+          <w:szCs w:val="24"/>
+        </w:rPr>
+        <w:t xml:space="preserve">, </w:t>
+      </w:r>
+      <w:proofErr w:type="spellStart"/>
+      <w:r>
+        <w:rPr>
+          <w:rFonts w:ascii="Times New Roman" w:hAnsi="Times New Roman" w:cs="Times New Roman"/>
+          <w:sz w:val="24"/>
+          <w:szCs w:val="24"/>
+        </w:rPr>
+        <w:t>Pidgeys</w:t>
+      </w:r>
+      <w:proofErr w:type="spellEnd"/>
+      <w:r>
+        <w:rPr>
+          <w:rFonts w:ascii="Times New Roman" w:hAnsi="Times New Roman" w:cs="Times New Roman"/>
+          <w:sz w:val="24"/>
+          <w:szCs w:val="24"/>
+        </w:rPr>
+        <w:t>,</w:t>
+      </w:r>
+      <w:r>
+        <w:rPr>
+          <w:rFonts w:ascii="Times New Roman" w:hAnsi="Times New Roman" w:cs="Times New Roman"/>
+          <w:sz w:val="24"/>
+          <w:szCs w:val="24"/>
+        </w:rPr>
+        <w:t xml:space="preserve"> </w:t>
+      </w:r>
+      <w:proofErr w:type="spellStart"/>
+      <w:r>
+        <w:rPr>
+          <w:rFonts w:ascii="Times New Roman" w:hAnsi="Times New Roman" w:cs="Times New Roman"/>
+          <w:sz w:val="24"/>
+          <w:szCs w:val="24"/>
+        </w:rPr>
+        <w:t>Hoothoot</w:t>
+      </w:r>
+      <w:proofErr w:type="spellEnd"/>
+      <w:r>
+        <w:rPr>
+          <w:rFonts w:ascii="Times New Roman" w:hAnsi="Times New Roman" w:cs="Times New Roman"/>
+          <w:sz w:val="24"/>
+          <w:szCs w:val="24"/>
+        </w:rPr>
+        <w:t>,</w:t>
+      </w:r>
+      <w:r>
+        <w:rPr>
+          <w:rFonts w:ascii="Times New Roman" w:hAnsi="Times New Roman" w:cs="Times New Roman"/>
+          <w:sz w:val="24"/>
+          <w:szCs w:val="24"/>
+        </w:rPr>
+        <w:t xml:space="preserve"> </w:t>
+      </w:r>
+      <w:proofErr w:type="spellStart"/>
+      <w:r>
+        <w:rPr>
+          <w:rFonts w:ascii="Times New Roman" w:hAnsi="Times New Roman" w:cs="Times New Roman"/>
+          <w:sz w:val="24"/>
+          <w:szCs w:val="24"/>
+        </w:rPr>
+        <w:t>Digletts</w:t>
+      </w:r>
+      <w:proofErr w:type="spellEnd"/>
+      <w:r>
+        <w:rPr>
+          <w:rFonts w:ascii="Times New Roman" w:hAnsi="Times New Roman" w:cs="Times New Roman"/>
+          <w:sz w:val="24"/>
+          <w:szCs w:val="24"/>
+        </w:rPr>
+        <w:t xml:space="preserve">, </w:t>
+      </w:r>
+      <w:r>
+        <w:rPr>
+          <w:rFonts w:ascii="Times New Roman" w:hAnsi="Times New Roman" w:cs="Times New Roman"/>
+          <w:sz w:val="24"/>
+          <w:szCs w:val="24"/>
+        </w:rPr>
+        <w:t xml:space="preserve">and </w:t>
+      </w:r>
+      <w:proofErr w:type="spellStart"/>
+      <w:r>
+        <w:rPr>
+          <w:rFonts w:ascii="Times New Roman" w:hAnsi="Times New Roman" w:cs="Times New Roman"/>
+          <w:sz w:val="24"/>
+          <w:szCs w:val="24"/>
+        </w:rPr>
+        <w:t>Ledybas</w:t>
+      </w:r>
+      <w:proofErr w:type="spellEnd"/>
+      <w:r>
+        <w:rPr>
+          <w:rFonts w:ascii="Times New Roman" w:hAnsi="Times New Roman" w:cs="Times New Roman"/>
+          <w:sz w:val="24"/>
+          <w:szCs w:val="24"/>
+        </w:rPr>
+        <w:t xml:space="preserve"> (Could put rarer occurring Pokémon here and also night Pokémon).</w:t>
       </w:r>
       <w:r>
         <w:rPr>
@@ -1685,7 +1954,25 @@
           <w:sz w:val="24"/>
           <w:szCs w:val="24"/>
         </w:rPr>
-        <w:t>. (Could possibly increase level cap). There are different rates of exp</w:t>
+        <w:t xml:space="preserve">. </w:t>
+      </w:r>
+      <w:proofErr w:type="gramStart"/>
+      <w:r>
+        <w:rPr>
+          <w:rFonts w:ascii="Times New Roman" w:hAnsi="Times New Roman" w:cs="Times New Roman"/>
+          <w:sz w:val="24"/>
+          <w:szCs w:val="24"/>
+        </w:rPr>
+        <w:t>(Could possibly increase level cap).</w:t>
+      </w:r>
+      <w:proofErr w:type="gramEnd"/>
+      <w:r>
+        <w:rPr>
+          <w:rFonts w:ascii="Times New Roman" w:hAnsi="Times New Roman" w:cs="Times New Roman"/>
+          <w:sz w:val="24"/>
+          <w:szCs w:val="24"/>
+        </w:rPr>
+        <w:t xml:space="preserve"> There are different rates of exp</w:t>
       </w:r>
       <w:r>
         <w:rPr>
@@ -1744,7 +2031,43 @@
           <w:sz w:val="24"/>
           <w:szCs w:val="24"/>
         </w:rPr>
-        <w:t>These stats are generated based on each pokemon’s individual value(IV) and extra stats can be gained through attaining effort values(EV).</w:t>
+        <w:t xml:space="preserve">These stats are generated based on each </w:t>
+      </w:r>
+      <w:proofErr w:type="spellStart"/>
+      <w:r>
+        <w:rPr>
+          <w:rFonts w:ascii="Times New Roman" w:hAnsi="Times New Roman" w:cs="Times New Roman"/>
+          <w:sz w:val="24"/>
+          <w:szCs w:val="24"/>
+        </w:rPr>
+        <w:t>pokemon’s</w:t>
+      </w:r>
+      <w:proofErr w:type="spellEnd"/>
+      <w:r>
+        <w:rPr>
+          <w:rFonts w:ascii="Times New Roman" w:hAnsi="Times New Roman" w:cs="Times New Roman"/>
+          <w:sz w:val="24"/>
+          <w:szCs w:val="24"/>
+        </w:rPr>
+        <w:t xml:space="preserve"> individual </w:t>
+      </w:r>
+      <w:proofErr w:type="gramStart"/>
+      <w:r>
+        <w:rPr>
+          <w:rFonts w:ascii="Times New Roman" w:hAnsi="Times New Roman" w:cs="Times New Roman"/>
+          <w:sz w:val="24"/>
+          <w:szCs w:val="24"/>
+        </w:rPr>
+        <w:t>value(</w:t>
+      </w:r>
+      <w:proofErr w:type="gramEnd"/>
+      <w:r>
+        <w:rPr>
+          <w:rFonts w:ascii="Times New Roman" w:hAnsi="Times New Roman" w:cs="Times New Roman"/>
+          <w:sz w:val="24"/>
+          <w:szCs w:val="24"/>
+        </w:rPr>
+        <w:t>IV) and extra stats can be gained through attaining effort values(EV).</w:t>
       </w:r>
     </w:p>
     <w:tbl>
@@ -1899,6 +2222,7 @@
                 <w:szCs w:val="24"/>
               </w:rPr>
             </w:pPr>
+            <w:proofErr w:type="spellStart"/>
             <w:r>
               <w:rPr>
                 <w:rFonts w:ascii="Times New Roman" w:eastAsia="Times New Roman" w:hAnsi="Times New Roman" w:cs="Times New Roman"/>
@@ -1910,6 +2234,7 @@
               </w:rPr>
               <w:t>Sp.Atk</w:t>
             </w:r>
+            <w:proofErr w:type="spellEnd"/>
           </w:p>
         </w:tc>
         <w:tc>
@@ -1932,6 +2257,7 @@
                 <w:szCs w:val="24"/>
               </w:rPr>
             </w:pPr>
+            <w:proofErr w:type="spellStart"/>
             <w:r>
               <w:rPr>
                 <w:rFonts w:ascii="Times New Roman" w:eastAsia="Times New Roman" w:hAnsi="Times New Roman" w:cs="Times New Roman"/>
@@ -1943,6 +2269,7 @@
               </w:rPr>
               <w:t>Sp.Def</w:t>
             </w:r>
+            <w:proofErr w:type="spellEnd"/>
           </w:p>
         </w:tc>
         <w:tc>
@@ -2039,6 +2366,7 @@
         <w:t xml:space="preserve">Source: </w:t>
       </w:r>
       <w:hyperlink r:id="rId9" w:history="1">
+        <w:proofErr w:type="spellStart"/>
         <w:r>
           <w:rPr>
             <w:rStyle w:val="Hyperlink"/>
@@ -2049,6 +2377,7 @@
           </w:rPr>
           <w:t>Bulbapedia</w:t>
         </w:r>
+        <w:proofErr w:type="spellEnd"/>
       </w:hyperlink>
     </w:p>
     <w:p>
@@ -2115,8 +2444,9 @@
           <w:sz w:val="24"/>
           <w:szCs w:val="24"/>
         </w:rPr>
-        <w:t xml:space="preserve"> Determines the power of physical attacks.</w:t>
-      </w:r>
+        <w:t xml:space="preserve"> Determines the power of physical attacks</w:t>
+      </w:r>
+      <w:proofErr w:type="gramStart"/>
       <w:r>
         <w:rPr>
           <w:rFonts w:ascii="Times New Roman" w:eastAsia="Times New Roman" w:hAnsi="Times New Roman" w:cs="Times New Roman"/>
@@ -2125,7 +2455,28 @@
           <w:sz w:val="24"/>
           <w:szCs w:val="24"/>
         </w:rPr>
-        <w:t>(Bug, Fighting, Flying, Ghost, Ground, Normal, Poison, Rock or Steel-type)</w:t>
+        <w:t>.</w:t>
+      </w:r>
+      <w:r>
+        <w:rPr>
+          <w:rFonts w:ascii="Times New Roman" w:eastAsia="Times New Roman" w:hAnsi="Times New Roman" w:cs="Times New Roman"/>
+          <w:bCs/>
+          <w:color w:val="000000"/>
+          <w:sz w:val="24"/>
+          <w:szCs w:val="24"/>
+        </w:rPr>
+        <w:t>(</w:t>
+      </w:r>
+      <w:proofErr w:type="gramEnd"/>
+      <w:r>
+        <w:rPr>
+          <w:rFonts w:ascii="Times New Roman" w:eastAsia="Times New Roman" w:hAnsi="Times New Roman" w:cs="Times New Roman"/>
+          <w:bCs/>
+          <w:color w:val="000000"/>
+          <w:sz w:val="24"/>
+          <w:szCs w:val="24"/>
+        </w:rPr>
+        <w:t>Bug, Fighting, Flying, Ghost, Ground, Normal, Poison, Rock or Steel-type)</w:t>
       </w:r>
     </w:p>
     <w:p>
@@ -2418,7 +2769,29 @@
         <w:rPr>
           <w:color w:val="000000"/>
         </w:rPr>
-        <w:t>The stat is rounded down if the result is a decimal. Note that the numerator is multiplied by two compared to this formula before rounding. For example, the quantity (2*base + 2*IV + sqrt(EV)/4) is rounded down to the nearest integer before multiplying by level and dividing by 100. This is crucial to calculating the exact stats, as otherwise rounding errors will occur.</w:t>
+        <w:t xml:space="preserve">The stat is rounded down if the result is a decimal. Note that the numerator is multiplied by two compared to this formula before rounding. For example, the quantity (2*base + 2*IV + </w:t>
+      </w:r>
+      <w:proofErr w:type="spellStart"/>
+      <w:proofErr w:type="gramStart"/>
+      <w:r>
+        <w:rPr>
+          <w:color w:val="000000"/>
+        </w:rPr>
+        <w:t>sqrt</w:t>
+      </w:r>
+      <w:proofErr w:type="spellEnd"/>
+      <w:r>
+        <w:rPr>
+          <w:color w:val="000000"/>
+        </w:rPr>
+        <w:t>(</w:t>
+      </w:r>
+      <w:proofErr w:type="gramEnd"/>
+      <w:r>
+        <w:rPr>
+          <w:color w:val="000000"/>
+        </w:rPr>
+        <w:t>EV)/4) is rounded down to the nearest integer before multiplying by level and dividing by 100. This is crucial to calculating the exact stats, as otherwise rounding errors will occur.</w:t>
       </w:r>
     </w:p>
     <w:p>
@@ -2487,8 +2860,9 @@
           <w:szCs w:val="24"/>
           <w:shd w:val="clear" w:color="auto" w:fill="FFFFFF"/>
         </w:rPr>
-        <w:t>. HP IV takes the final binary digit of the Attack, Defense, Speed, and Special I</w:t>
-      </w:r>
+        <w:t xml:space="preserve">. HP IV takes the final binary digit of the Attack, Defense, Speed, and Special </w:t>
+      </w:r>
+      <w:proofErr w:type="spellStart"/>
       <w:r>
         <w:rPr>
           <w:rFonts w:ascii="Times New Roman" w:hAnsi="Times New Roman" w:cs="Times New Roman"/>
@@ -2497,6 +2871,16 @@
           <w:szCs w:val="24"/>
           <w:shd w:val="clear" w:color="auto" w:fill="FFFFFF"/>
         </w:rPr>
+        <w:t>I</w:t>
+      </w:r>
+      <w:r>
+        <w:rPr>
+          <w:rFonts w:ascii="Times New Roman" w:hAnsi="Times New Roman" w:cs="Times New Roman"/>
+          <w:color w:val="000000"/>
+          <w:sz w:val="24"/>
+          <w:szCs w:val="24"/>
+          <w:shd w:val="clear" w:color="auto" w:fill="FFFFFF"/>
+        </w:rPr>
         <w:t>v</w:t>
       </w:r>
       <w:r>
@@ -2507,8 +2891,9 @@
           <w:szCs w:val="24"/>
           <w:shd w:val="clear" w:color="auto" w:fill="FFFFFF"/>
         </w:rPr>
-        <w:t>s and places it that</w:t>
-      </w:r>
+        <w:t>s</w:t>
+      </w:r>
+      <w:proofErr w:type="spellEnd"/>
       <w:r>
         <w:rPr>
           <w:rFonts w:ascii="Times New Roman" w:hAnsi="Times New Roman" w:cs="Times New Roman"/>
@@ -2517,6 +2902,16 @@
           <w:szCs w:val="24"/>
           <w:shd w:val="clear" w:color="auto" w:fill="FFFFFF"/>
         </w:rPr>
+        <w:t xml:space="preserve"> and places it that</w:t>
+      </w:r>
+      <w:r>
+        <w:rPr>
+          <w:rFonts w:ascii="Times New Roman" w:hAnsi="Times New Roman" w:cs="Times New Roman"/>
+          <w:color w:val="000000"/>
+          <w:sz w:val="24"/>
+          <w:szCs w:val="24"/>
+          <w:shd w:val="clear" w:color="auto" w:fill="FFFFFF"/>
+        </w:rPr>
         <w:t xml:space="preserve"> order.</w:t>
       </w:r>
     </w:p>
@@ -2552,6 +2947,7 @@
         </w:rPr>
         <w:t> </w:t>
       </w:r>
+      <w:proofErr w:type="spellStart"/>
       <w:r>
         <w:rPr>
           <w:rFonts w:ascii="Times New Roman" w:hAnsi="Times New Roman" w:cs="Times New Roman"/>
@@ -2580,7 +2976,18 @@
           <w:szCs w:val="24"/>
           <w:shd w:val="clear" w:color="auto" w:fill="FFFFFF"/>
         </w:rPr>
-        <w:t>s behave the same in</w:t>
+        <w:t>s</w:t>
+      </w:r>
+      <w:proofErr w:type="spellEnd"/>
+      <w:r>
+        <w:rPr>
+          <w:rFonts w:ascii="Times New Roman" w:hAnsi="Times New Roman" w:cs="Times New Roman"/>
+          <w:color w:val="000000"/>
+          <w:sz w:val="24"/>
+          <w:szCs w:val="24"/>
+          <w:shd w:val="clear" w:color="auto" w:fill="FFFFFF"/>
+        </w:rPr>
+        <w:t xml:space="preserve"> behave the same in</w:t>
       </w:r>
       <w:r>
         <w:rPr>
@@ -2672,8 +3079,9 @@
           <w:szCs w:val="24"/>
           <w:shd w:val="clear" w:color="auto" w:fill="FFFFFF"/>
         </w:rPr>
-        <w:t>Both Special Attack and Special Defense share the EV for Special to maintain compatibility. The amount of Special E</w:t>
-      </w:r>
+        <w:t xml:space="preserve">Both Special Attack and Special Defense share the EV for Special to maintain compatibility. The amount of Special </w:t>
+      </w:r>
+      <w:proofErr w:type="spellStart"/>
       <w:r>
         <w:rPr>
           <w:rFonts w:ascii="Times New Roman" w:hAnsi="Times New Roman" w:cs="Times New Roman"/>
@@ -2682,6 +3090,16 @@
           <w:szCs w:val="24"/>
           <w:shd w:val="clear" w:color="auto" w:fill="FFFFFF"/>
         </w:rPr>
+        <w:t>E</w:t>
+      </w:r>
+      <w:r>
+        <w:rPr>
+          <w:rFonts w:ascii="Times New Roman" w:hAnsi="Times New Roman" w:cs="Times New Roman"/>
+          <w:color w:val="000000"/>
+          <w:sz w:val="24"/>
+          <w:szCs w:val="24"/>
+          <w:shd w:val="clear" w:color="auto" w:fill="FFFFFF"/>
+        </w:rPr>
         <w:t>v</w:t>
       </w:r>
       <w:r>
@@ -2692,7 +3110,18 @@
           <w:szCs w:val="24"/>
           <w:shd w:val="clear" w:color="auto" w:fill="FFFFFF"/>
         </w:rPr>
-        <w:t>s received is equal to the defeated Pokémo</w:t>
+        <w:t>s</w:t>
+      </w:r>
+      <w:proofErr w:type="spellEnd"/>
+      <w:r>
+        <w:rPr>
+          <w:rFonts w:ascii="Times New Roman" w:hAnsi="Times New Roman" w:cs="Times New Roman"/>
+          <w:color w:val="000000"/>
+          <w:sz w:val="24"/>
+          <w:szCs w:val="24"/>
+          <w:shd w:val="clear" w:color="auto" w:fill="FFFFFF"/>
+        </w:rPr>
+        <w:t xml:space="preserve"> received is equal to the defeated Pokémo</w:t>
       </w:r>
       <w:r>
         <w:rPr>
@@ -2767,11 +3196,19 @@
         </w:rPr>
         <w:t> </w:t>
       </w:r>
-      <w:r>
-        <w:rPr>
-          <w:color w:val="000000"/>
-        </w:rPr>
-        <w:t>Pokérus, a rare</w:t>
+      <w:proofErr w:type="spellStart"/>
+      <w:r>
+        <w:rPr>
+          <w:color w:val="000000"/>
+        </w:rPr>
+        <w:t>Pokérus</w:t>
+      </w:r>
+      <w:proofErr w:type="spellEnd"/>
+      <w:r>
+        <w:rPr>
+          <w:color w:val="000000"/>
+        </w:rPr>
+        <w:t>, a rare</w:t>
       </w:r>
       <w:r>
         <w:rPr>
@@ -2818,6 +3255,7 @@
         <w:t xml:space="preserve">This is a table of all </w:t>
       </w:r>
       <w:hyperlink r:id="rId12" w:history="1">
+        <w:proofErr w:type="spellStart"/>
         <w:r>
           <w:rPr>
             <w:rStyle w:val="Hyperlink"/>
@@ -2826,7 +3264,42 @@
             <w:szCs w:val="24"/>
             <w:shd w:val="clear" w:color="auto" w:fill="FFFFFF"/>
           </w:rPr>
-          <w:t>Pokemon ev yields</w:t>
+          <w:t>Pokemon</w:t>
+        </w:r>
+        <w:proofErr w:type="spellEnd"/>
+        <w:r>
+          <w:rPr>
+            <w:rStyle w:val="Hyperlink"/>
+            <w:rFonts w:ascii="Times New Roman" w:hAnsi="Times New Roman" w:cs="Times New Roman"/>
+            <w:sz w:val="24"/>
+            <w:szCs w:val="24"/>
+            <w:shd w:val="clear" w:color="auto" w:fill="FFFFFF"/>
+          </w:rPr>
+          <w:t xml:space="preserve"> </w:t>
+        </w:r>
+        <w:proofErr w:type="spellStart"/>
+        <w:proofErr w:type="gramStart"/>
+        <w:r>
+          <w:rPr>
+            <w:rStyle w:val="Hyperlink"/>
+            <w:rFonts w:ascii="Times New Roman" w:hAnsi="Times New Roman" w:cs="Times New Roman"/>
+            <w:sz w:val="24"/>
+            <w:szCs w:val="24"/>
+            <w:shd w:val="clear" w:color="auto" w:fill="FFFFFF"/>
+          </w:rPr>
+          <w:t>ev</w:t>
+        </w:r>
+        <w:proofErr w:type="spellEnd"/>
+        <w:proofErr w:type="gramEnd"/>
+        <w:r>
+          <w:rPr>
+            <w:rStyle w:val="Hyperlink"/>
+            <w:rFonts w:ascii="Times New Roman" w:hAnsi="Times New Roman" w:cs="Times New Roman"/>
+            <w:sz w:val="24"/>
+            <w:szCs w:val="24"/>
+            <w:shd w:val="clear" w:color="auto" w:fill="FFFFFF"/>
+          </w:rPr>
+          <w:t xml:space="preserve"> yields</w:t>
         </w:r>
       </w:hyperlink>
       <w:r>
@@ -2840,6 +3313,7 @@
         <w:t xml:space="preserve">. </w:t>
       </w:r>
       <w:hyperlink r:id="rId13" w:history="1">
+        <w:proofErr w:type="spellStart"/>
         <w:r>
           <w:rPr>
             <w:rStyle w:val="Hyperlink"/>
@@ -2850,6 +3324,7 @@
           </w:rPr>
           <w:t>Bulbapedia</w:t>
         </w:r>
+        <w:proofErr w:type="spellEnd"/>
       </w:hyperlink>
     </w:p>
     <w:p>
@@ -3457,6 +3932,7 @@
                 <w:szCs w:val="24"/>
               </w:rPr>
             </w:pPr>
+            <w:proofErr w:type="spellStart"/>
             <w:r>
               <w:rPr>
                 <w:rFonts w:ascii="Times New Roman" w:eastAsia="Times New Roman" w:hAnsi="Times New Roman" w:cs="Times New Roman"/>
@@ -3468,6 +3944,7 @@
               </w:rPr>
               <w:t>Mutliplier</w:t>
             </w:r>
+            <w:proofErr w:type="spellEnd"/>
           </w:p>
         </w:tc>
         <w:tc>
@@ -4414,6 +4891,8 @@
         <w:t xml:space="preserve">This table shows the different stages of modifiers. </w:t>
       </w:r>
       <w:hyperlink r:id="rId14" w:history="1">
+        <w:proofErr w:type="spellStart"/>
+        <w:proofErr w:type="gramStart"/>
         <w:r>
           <w:rPr>
             <w:rStyle w:val="Hyperlink"/>
@@ -4423,6 +4902,8 @@
           </w:rPr>
           <w:t>psypoke</w:t>
         </w:r>
+        <w:proofErr w:type="spellEnd"/>
+        <w:proofErr w:type="gramEnd"/>
       </w:hyperlink>
     </w:p>
     <w:p>
@@ -5672,13 +6153,23 @@
         </w:rPr>
         <w:t xml:space="preserve"> </w:t>
       </w:r>
-      <w:r>
-        <w:rPr>
-          <w:rFonts w:ascii="Times New Roman" w:hAnsi="Times New Roman" w:cs="Times New Roman"/>
-          <w:sz w:val="24"/>
-          <w:szCs w:val="24"/>
-        </w:rPr>
-        <w:t xml:space="preserve">Pokemon level by attaining enough </w:t>
+      <w:proofErr w:type="spellStart"/>
+      <w:r>
+        <w:rPr>
+          <w:rFonts w:ascii="Times New Roman" w:hAnsi="Times New Roman" w:cs="Times New Roman"/>
+          <w:sz w:val="24"/>
+          <w:szCs w:val="24"/>
+        </w:rPr>
+        <w:t>Pokemon</w:t>
+      </w:r>
+      <w:proofErr w:type="spellEnd"/>
+      <w:r>
+        <w:rPr>
+          <w:rFonts w:ascii="Times New Roman" w:hAnsi="Times New Roman" w:cs="Times New Roman"/>
+          <w:sz w:val="24"/>
+          <w:szCs w:val="24"/>
+        </w:rPr>
+        <w:t xml:space="preserve"> level by attaining enough </w:t>
       </w:r>
       <w:r>
         <w:rPr>
@@ -5695,7 +6186,25 @@
           <w:sz w:val="24"/>
           <w:szCs w:val="24"/>
         </w:rPr>
-        <w:t xml:space="preserve">Each level(1-100) has </w:t>
+        <w:t xml:space="preserve">Each </w:t>
+      </w:r>
+      <w:proofErr w:type="gramStart"/>
+      <w:r>
+        <w:rPr>
+          <w:rFonts w:ascii="Times New Roman" w:hAnsi="Times New Roman" w:cs="Times New Roman"/>
+          <w:sz w:val="24"/>
+          <w:szCs w:val="24"/>
+        </w:rPr>
+        <w:t>level(</w:t>
+      </w:r>
+      <w:proofErr w:type="gramEnd"/>
+      <w:r>
+        <w:rPr>
+          <w:rFonts w:ascii="Times New Roman" w:hAnsi="Times New Roman" w:cs="Times New Roman"/>
+          <w:sz w:val="24"/>
+          <w:szCs w:val="24"/>
+        </w:rPr>
+        <w:t xml:space="preserve">1-100) has </w:t>
       </w:r>
       <w:r>
         <w:rPr>
@@ -5730,7 +6239,61 @@
           <w:sz w:val="24"/>
           <w:szCs w:val="24"/>
         </w:rPr>
-        <w:t xml:space="preserve"> Pokemon evolve into different species at certain levels. This change increases base stats, allows learning of different moves, and sometimes changes the Pokemon’s type. Most pokemon evolve once, some evolve twice, and some don’t evolve at all.</w:t>
+        <w:t xml:space="preserve"> </w:t>
+      </w:r>
+      <w:proofErr w:type="spellStart"/>
+      <w:r>
+        <w:rPr>
+          <w:rFonts w:ascii="Times New Roman" w:hAnsi="Times New Roman" w:cs="Times New Roman"/>
+          <w:sz w:val="24"/>
+          <w:szCs w:val="24"/>
+        </w:rPr>
+        <w:t>Pokemon</w:t>
+      </w:r>
+      <w:proofErr w:type="spellEnd"/>
+      <w:r>
+        <w:rPr>
+          <w:rFonts w:ascii="Times New Roman" w:hAnsi="Times New Roman" w:cs="Times New Roman"/>
+          <w:sz w:val="24"/>
+          <w:szCs w:val="24"/>
+        </w:rPr>
+        <w:t xml:space="preserve"> evolve into different species at certain levels. This change increases base stats, allows learning of different moves, and sometimes changes the </w:t>
+      </w:r>
+      <w:proofErr w:type="spellStart"/>
+      <w:r>
+        <w:rPr>
+          <w:rFonts w:ascii="Times New Roman" w:hAnsi="Times New Roman" w:cs="Times New Roman"/>
+          <w:sz w:val="24"/>
+          <w:szCs w:val="24"/>
+        </w:rPr>
+        <w:t>Pokemon’s</w:t>
+      </w:r>
+      <w:proofErr w:type="spellEnd"/>
+      <w:r>
+        <w:rPr>
+          <w:rFonts w:ascii="Times New Roman" w:hAnsi="Times New Roman" w:cs="Times New Roman"/>
+          <w:sz w:val="24"/>
+          <w:szCs w:val="24"/>
+        </w:rPr>
+        <w:t xml:space="preserve"> type. Most </w:t>
+      </w:r>
+      <w:proofErr w:type="spellStart"/>
+      <w:r>
+        <w:rPr>
+          <w:rFonts w:ascii="Times New Roman" w:hAnsi="Times New Roman" w:cs="Times New Roman"/>
+          <w:sz w:val="24"/>
+          <w:szCs w:val="24"/>
+        </w:rPr>
+        <w:t>pokemon</w:t>
+      </w:r>
+      <w:proofErr w:type="spellEnd"/>
+      <w:r>
+        <w:rPr>
+          <w:rFonts w:ascii="Times New Roman" w:hAnsi="Times New Roman" w:cs="Times New Roman"/>
+          <w:sz w:val="24"/>
+          <w:szCs w:val="24"/>
+        </w:rPr>
+        <w:t xml:space="preserve"> evolve once, some evolve twice, and some don’t evolve at all.</w:t>
       </w:r>
     </w:p>
     <w:p>
@@ -5822,7 +6385,23 @@
           <w:color w:val="000000"/>
           <w:shd w:val="clear" w:color="auto" w:fill="FFFFFF"/>
         </w:rPr>
-        <w:t>s level is, the more experience points it yields.</w:t>
+        <w:t>s level is</w:t>
+      </w:r>
+      <w:proofErr w:type="gramStart"/>
+      <w:r>
+        <w:rPr>
+          <w:color w:val="000000"/>
+          <w:shd w:val="clear" w:color="auto" w:fill="FFFFFF"/>
+        </w:rPr>
+        <w:t>,</w:t>
+      </w:r>
+      <w:proofErr w:type="gramEnd"/>
+      <w:r>
+        <w:rPr>
+          <w:color w:val="000000"/>
+          <w:shd w:val="clear" w:color="auto" w:fill="FFFFFF"/>
+        </w:rPr>
+        <w:t xml:space="preserve"> the more experience points it yields.</w:t>
       </w:r>
       <w:r>
         <w:rPr>
@@ -5928,7 +6507,35 @@
         <w:rPr>
           <w:color w:val="000000"/>
         </w:rPr>
-        <w:t>Gain more exp, If the player is in a Trainer battle.</w:t>
+        <w:t xml:space="preserve">Gain more </w:t>
+      </w:r>
+      <w:proofErr w:type="spellStart"/>
+      <w:r>
+        <w:rPr>
+          <w:color w:val="000000"/>
+        </w:rPr>
+        <w:t>exp</w:t>
+      </w:r>
+      <w:proofErr w:type="spellEnd"/>
+      <w:r>
+        <w:rPr>
+          <w:color w:val="000000"/>
+        </w:rPr>
+        <w:t xml:space="preserve">, </w:t>
+      </w:r>
+      <w:proofErr w:type="gramStart"/>
+      <w:r>
+        <w:rPr>
+          <w:color w:val="000000"/>
+        </w:rPr>
+        <w:t>If</w:t>
+      </w:r>
+      <w:proofErr w:type="gramEnd"/>
+      <w:r>
+        <w:rPr>
+          <w:color w:val="000000"/>
+        </w:rPr>
+        <w:t xml:space="preserve"> the player is in a Trainer battle.</w:t>
       </w:r>
     </w:p>
     <w:p>
@@ -6442,12 +7049,21 @@
         <w:t> </w:t>
       </w:r>
       <w:hyperlink r:id="rId29" w:tooltip="Starter Pokémon" w:history="1">
+        <w:proofErr w:type="gramStart"/>
         <w:r>
           <w:rPr>
             <w:rStyle w:val="Hyperlink"/>
             <w:color w:val="5A3696"/>
           </w:rPr>
-          <w:t>starter Pokémon</w:t>
+          <w:t>starter</w:t>
+        </w:r>
+        <w:proofErr w:type="gramEnd"/>
+        <w:r>
+          <w:rPr>
+            <w:rStyle w:val="Hyperlink"/>
+            <w:color w:val="5A3696"/>
+          </w:rPr>
+          <w:t xml:space="preserve"> Pokémon</w:t>
         </w:r>
       </w:hyperlink>
       <w:r>
@@ -6683,7 +7299,23 @@
             <w:rStyle w:val="Hyperlink"/>
             <w:color w:val="5A3696"/>
           </w:rPr>
-          <w:t>Pokémon in the Slow experience group</w:t>
+          <w:t xml:space="preserve">Pokémon in the </w:t>
+        </w:r>
+        <w:proofErr w:type="gramStart"/>
+        <w:r>
+          <w:rPr>
+            <w:rStyle w:val="Hyperlink"/>
+            <w:color w:val="5A3696"/>
+          </w:rPr>
+          <w:t>Slow</w:t>
+        </w:r>
+        <w:proofErr w:type="gramEnd"/>
+        <w:r>
+          <w:rPr>
+            <w:rStyle w:val="Hyperlink"/>
+            <w:color w:val="5A3696"/>
+          </w:rPr>
+          <w:t xml:space="preserve"> experience group</w:t>
         </w:r>
       </w:hyperlink>
       <w:r>
@@ -6801,13 +7433,23 @@
           <w:szCs w:val="24"/>
         </w:rPr>
       </w:pPr>
-      <w:r>
-        <w:rPr>
-          <w:rFonts w:ascii="Times New Roman" w:hAnsi="Times New Roman" w:cs="Times New Roman"/>
-          <w:sz w:val="24"/>
-          <w:szCs w:val="24"/>
-        </w:rPr>
-        <w:t>Pokemon in/out of battle are portrayed as 16x16 sprites.</w:t>
+      <w:proofErr w:type="spellStart"/>
+      <w:r>
+        <w:rPr>
+          <w:rFonts w:ascii="Times New Roman" w:hAnsi="Times New Roman" w:cs="Times New Roman"/>
+          <w:sz w:val="24"/>
+          <w:szCs w:val="24"/>
+        </w:rPr>
+        <w:t>Pokemon</w:t>
+      </w:r>
+      <w:proofErr w:type="spellEnd"/>
+      <w:r>
+        <w:rPr>
+          <w:rFonts w:ascii="Times New Roman" w:hAnsi="Times New Roman" w:cs="Times New Roman"/>
+          <w:sz w:val="24"/>
+          <w:szCs w:val="24"/>
+        </w:rPr>
+        <w:t xml:space="preserve"> in/out of battle are portrayed as 16x16 sprites.</w:t>
       </w:r>
       <w:r>
         <w:rPr>
@@ -6842,7 +7484,25 @@
           <w:szCs w:val="24"/>
         </w:rPr>
         <w:tab/>
-        <w:t>-happiness/breeding/daycare(not yet implemented)</w:t>
+        <w:t>-happiness/breeding/</w:t>
+      </w:r>
+      <w:proofErr w:type="gramStart"/>
+      <w:r>
+        <w:rPr>
+          <w:rFonts w:ascii="Times New Roman" w:hAnsi="Times New Roman" w:cs="Times New Roman"/>
+          <w:sz w:val="24"/>
+          <w:szCs w:val="24"/>
+        </w:rPr>
+        <w:t>daycare(</w:t>
+      </w:r>
+      <w:proofErr w:type="gramEnd"/>
+      <w:r>
+        <w:rPr>
+          <w:rFonts w:ascii="Times New Roman" w:hAnsi="Times New Roman" w:cs="Times New Roman"/>
+          <w:sz w:val="24"/>
+          <w:szCs w:val="24"/>
+        </w:rPr>
+        <w:t>not yet implemented)</w:t>
       </w:r>
     </w:p>
     <w:p>
@@ -7091,15 +7751,45 @@
           <w:szCs w:val="24"/>
         </w:rPr>
       </w:pPr>
-      <w:r>
-        <w:rPr>
-          <w:rFonts w:ascii="Times New Roman" w:hAnsi="Times New Roman" w:cs="Times New Roman"/>
-          <w:sz w:val="24"/>
-          <w:szCs w:val="24"/>
-        </w:rPr>
-        <w:t xml:space="preserve">Type Chart displaying Gen2-5 Pokemon type strengths/weaknesses. </w:t>
+      <w:proofErr w:type="gramStart"/>
+      <w:r>
+        <w:rPr>
+          <w:rFonts w:ascii="Times New Roman" w:hAnsi="Times New Roman" w:cs="Times New Roman"/>
+          <w:sz w:val="24"/>
+          <w:szCs w:val="24"/>
+        </w:rPr>
+        <w:t xml:space="preserve">Type Chart displaying Gen2-5 </w:t>
+      </w:r>
+      <w:proofErr w:type="spellStart"/>
+      <w:r>
+        <w:rPr>
+          <w:rFonts w:ascii="Times New Roman" w:hAnsi="Times New Roman" w:cs="Times New Roman"/>
+          <w:sz w:val="24"/>
+          <w:szCs w:val="24"/>
+        </w:rPr>
+        <w:t>Pokemon</w:t>
+      </w:r>
+      <w:proofErr w:type="spellEnd"/>
+      <w:r>
+        <w:rPr>
+          <w:rFonts w:ascii="Times New Roman" w:hAnsi="Times New Roman" w:cs="Times New Roman"/>
+          <w:sz w:val="24"/>
+          <w:szCs w:val="24"/>
+        </w:rPr>
+        <w:t xml:space="preserve"> type strengths/weaknesses.</w:t>
+      </w:r>
+      <w:proofErr w:type="gramEnd"/>
+      <w:r>
+        <w:rPr>
+          <w:rFonts w:ascii="Times New Roman" w:hAnsi="Times New Roman" w:cs="Times New Roman"/>
+          <w:sz w:val="24"/>
+          <w:szCs w:val="24"/>
+        </w:rPr>
+        <w:t xml:space="preserve"> </w:t>
       </w:r>
       <w:hyperlink r:id="rId37" w:history="1">
+        <w:proofErr w:type="spellStart"/>
+        <w:proofErr w:type="gramStart"/>
         <w:r>
           <w:rPr>
             <w:rStyle w:val="Hyperlink"/>
@@ -7109,6 +7799,8 @@
           </w:rPr>
           <w:t>pokemondb</w:t>
         </w:r>
+        <w:proofErr w:type="spellEnd"/>
+        <w:proofErr w:type="gramEnd"/>
       </w:hyperlink>
     </w:p>
     <w:p>
@@ -7256,7 +7948,25 @@
           <w:szCs w:val="24"/>
         </w:rPr>
         <w:tab/>
-        <w:t>-berries, pokeballs, fishing rod, bike, running shoes</w:t>
+        <w:t xml:space="preserve">-berries, </w:t>
+      </w:r>
+      <w:proofErr w:type="spellStart"/>
+      <w:r>
+        <w:rPr>
+          <w:rFonts w:ascii="Times New Roman" w:hAnsi="Times New Roman" w:cs="Times New Roman"/>
+          <w:sz w:val="24"/>
+          <w:szCs w:val="24"/>
+        </w:rPr>
+        <w:t>pokeballs</w:t>
+      </w:r>
+      <w:proofErr w:type="spellEnd"/>
+      <w:r>
+        <w:rPr>
+          <w:rFonts w:ascii="Times New Roman" w:hAnsi="Times New Roman" w:cs="Times New Roman"/>
+          <w:sz w:val="24"/>
+          <w:szCs w:val="24"/>
+        </w:rPr>
+        <w:t>, fishing rod, bike, running shoes</w:t>
       </w:r>
     </w:p>
     <w:p>
@@ -7812,6 +8522,7 @@
           <w:szCs w:val="24"/>
         </w:rPr>
       </w:pPr>
+      <w:proofErr w:type="gramStart"/>
       <w:r>
         <w:rPr>
           <w:rFonts w:ascii="Times New Roman" w:eastAsia="Times New Roman" w:hAnsi="Times New Roman" w:cs="Times New Roman"/>
@@ -7821,6 +8532,7 @@
         </w:rPr>
         <w:t>Acceptance into RPI.</w:t>
       </w:r>
+      <w:proofErr w:type="gramEnd"/>
     </w:p>
     <w:p>
       <w:pPr>
@@ -7971,8 +8683,19 @@
           <w:sz w:val="24"/>
           <w:szCs w:val="24"/>
         </w:rPr>
-        <w:t xml:space="preserve"> hill. Tutorial mostly here.</w:t>
-      </w:r>
+        <w:t xml:space="preserve"> hill. </w:t>
+      </w:r>
+      <w:proofErr w:type="gramStart"/>
+      <w:r>
+        <w:rPr>
+          <w:rFonts w:ascii="Times New Roman" w:eastAsia="Times New Roman" w:hAnsi="Times New Roman" w:cs="Times New Roman"/>
+          <w:color w:val="000000"/>
+          <w:sz w:val="24"/>
+          <w:szCs w:val="24"/>
+        </w:rPr>
+        <w:t>Tutorial mostly here.</w:t>
+      </w:r>
+      <w:proofErr w:type="gramEnd"/>
     </w:p>
     <w:p>
       <w:pPr>
@@ -8149,7 +8872,45 @@
           <w:sz w:val="24"/>
           <w:szCs w:val="24"/>
         </w:rPr>
-        <w:t xml:space="preserve">After you beat the gym, the teacher congratulates you and sends you to the Union. You are shown around to the shops and games room. (Tutorial for buying/selling and access to PC. Also show you how to use </w:t>
+        <w:t xml:space="preserve">After you beat the gym, the teacher congratulates you and sends you to the Union. </w:t>
+      </w:r>
+      <w:r>
+        <w:rPr>
+          <w:rFonts w:ascii="Times New Roman" w:eastAsia="Times New Roman" w:hAnsi="Times New Roman" w:cs="Times New Roman"/>
+          <w:color w:val="000000"/>
+          <w:sz w:val="24"/>
+          <w:szCs w:val="24"/>
+        </w:rPr>
+        <w:t xml:space="preserve">The gym leader gives you HM Cut. </w:t>
+      </w:r>
+      <w:r>
+        <w:rPr>
+          <w:rFonts w:ascii="Times New Roman" w:eastAsia="Times New Roman" w:hAnsi="Times New Roman" w:cs="Times New Roman"/>
+          <w:color w:val="000000"/>
+          <w:sz w:val="24"/>
+          <w:szCs w:val="24"/>
+        </w:rPr>
+        <w:t xml:space="preserve">You are shown around to the shops and games room. </w:t>
+      </w:r>
+      <w:proofErr w:type="gramStart"/>
+      <w:r>
+        <w:rPr>
+          <w:rFonts w:ascii="Times New Roman" w:eastAsia="Times New Roman" w:hAnsi="Times New Roman" w:cs="Times New Roman"/>
+          <w:color w:val="000000"/>
+          <w:sz w:val="24"/>
+          <w:szCs w:val="24"/>
+        </w:rPr>
+        <w:t>(Tutorial for buying/selling and access to PC.</w:t>
+      </w:r>
+      <w:proofErr w:type="gramEnd"/>
+      <w:r>
+        <w:rPr>
+          <w:rFonts w:ascii="Times New Roman" w:eastAsia="Times New Roman" w:hAnsi="Times New Roman" w:cs="Times New Roman"/>
+          <w:color w:val="000000"/>
+          <w:sz w:val="24"/>
+          <w:szCs w:val="24"/>
+        </w:rPr>
+        <w:t xml:space="preserve"> Also show you how to use </w:t>
       </w:r>
       <w:r>
         <w:rPr>
@@ -8167,7 +8928,47 @@
           <w:sz w:val="24"/>
           <w:szCs w:val="24"/>
         </w:rPr>
-        <w:t xml:space="preserve"> center) You are given pokeballs at the end.</w:t>
+        <w:t xml:space="preserve"> center) </w:t>
+      </w:r>
+      <w:proofErr w:type="gramStart"/>
+      <w:r>
+        <w:rPr>
+          <w:rFonts w:ascii="Times New Roman" w:eastAsia="Times New Roman" w:hAnsi="Times New Roman" w:cs="Times New Roman"/>
+          <w:color w:val="000000"/>
+          <w:sz w:val="24"/>
+          <w:szCs w:val="24"/>
+        </w:rPr>
+        <w:t>You</w:t>
+      </w:r>
+      <w:proofErr w:type="gramEnd"/>
+      <w:r>
+        <w:rPr>
+          <w:rFonts w:ascii="Times New Roman" w:eastAsia="Times New Roman" w:hAnsi="Times New Roman" w:cs="Times New Roman"/>
+          <w:color w:val="000000"/>
+          <w:sz w:val="24"/>
+          <w:szCs w:val="24"/>
+        </w:rPr>
+        <w:t xml:space="preserve"> are given </w:t>
+      </w:r>
+      <w:proofErr w:type="spellStart"/>
+      <w:r>
+        <w:rPr>
+          <w:rFonts w:ascii="Times New Roman" w:eastAsia="Times New Roman" w:hAnsi="Times New Roman" w:cs="Times New Roman"/>
+          <w:color w:val="000000"/>
+          <w:sz w:val="24"/>
+          <w:szCs w:val="24"/>
+        </w:rPr>
+        <w:t>pokeballs</w:t>
+      </w:r>
+      <w:proofErr w:type="spellEnd"/>
+      <w:r>
+        <w:rPr>
+          <w:rFonts w:ascii="Times New Roman" w:eastAsia="Times New Roman" w:hAnsi="Times New Roman" w:cs="Times New Roman"/>
+          <w:color w:val="000000"/>
+          <w:sz w:val="24"/>
+          <w:szCs w:val="24"/>
+        </w:rPr>
+        <w:t xml:space="preserve"> at the end.</w:t>
       </w:r>
     </w:p>
     <w:p>
@@ -8303,6 +9104,37 @@
         </w:rPr>
         <w:t xml:space="preserve"> and items around.</w:t>
       </w:r>
+      <w:r>
+        <w:rPr>
+          <w:rFonts w:ascii="Times New Roman" w:eastAsia="Times New Roman" w:hAnsi="Times New Roman" w:cs="Times New Roman"/>
+          <w:color w:val="000000"/>
+          <w:sz w:val="24"/>
+          <w:szCs w:val="24"/>
+        </w:rPr>
+        <w:t xml:space="preserve"> </w:t>
+      </w:r>
+      <w:proofErr w:type="spellStart"/>
+      <w:proofErr w:type="gramStart"/>
+      <w:r>
+        <w:rPr>
+          <w:rFonts w:ascii="Times New Roman" w:eastAsia="Times New Roman" w:hAnsi="Times New Roman" w:cs="Times New Roman"/>
+          <w:color w:val="000000"/>
+          <w:sz w:val="24"/>
+          <w:szCs w:val="24"/>
+        </w:rPr>
+        <w:t>Cuttable</w:t>
+      </w:r>
+      <w:proofErr w:type="spellEnd"/>
+      <w:r>
+        <w:rPr>
+          <w:rFonts w:ascii="Times New Roman" w:eastAsia="Times New Roman" w:hAnsi="Times New Roman" w:cs="Times New Roman"/>
+          <w:color w:val="000000"/>
+          <w:sz w:val="24"/>
+          <w:szCs w:val="24"/>
+        </w:rPr>
+        <w:t xml:space="preserve"> trees strewn around.</w:t>
+      </w:r>
+      <w:proofErr w:type="gramEnd"/>
     </w:p>
     <w:p>
       <w:pPr>
@@ -8505,7 +9337,47 @@
           <w:sz w:val="24"/>
           <w:szCs w:val="24"/>
         </w:rPr>
-        <w:t>The third gym is located in Lally. Binary puzzle using 4 bit integers possible. Item found at end gives you a key to Team Rocket Base.</w:t>
+        <w:t xml:space="preserve">The third gym is located in </w:t>
+      </w:r>
+      <w:proofErr w:type="spellStart"/>
+      <w:r>
+        <w:rPr>
+          <w:rFonts w:ascii="Times New Roman" w:eastAsia="Times New Roman" w:hAnsi="Times New Roman" w:cs="Times New Roman"/>
+          <w:color w:val="000000"/>
+          <w:sz w:val="24"/>
+          <w:szCs w:val="24"/>
+        </w:rPr>
+        <w:t>Lally</w:t>
+      </w:r>
+      <w:proofErr w:type="spellEnd"/>
+      <w:r>
+        <w:rPr>
+          <w:rFonts w:ascii="Times New Roman" w:eastAsia="Times New Roman" w:hAnsi="Times New Roman" w:cs="Times New Roman"/>
+          <w:color w:val="000000"/>
+          <w:sz w:val="24"/>
+          <w:szCs w:val="24"/>
+        </w:rPr>
+        <w:t xml:space="preserve">. </w:t>
+      </w:r>
+      <w:proofErr w:type="gramStart"/>
+      <w:r>
+        <w:rPr>
+          <w:rFonts w:ascii="Times New Roman" w:eastAsia="Times New Roman" w:hAnsi="Times New Roman" w:cs="Times New Roman"/>
+          <w:color w:val="000000"/>
+          <w:sz w:val="24"/>
+          <w:szCs w:val="24"/>
+        </w:rPr>
+        <w:t>Binary puzzle using 4 bit integers possible.</w:t>
+      </w:r>
+      <w:proofErr w:type="gramEnd"/>
+      <w:r>
+        <w:rPr>
+          <w:rFonts w:ascii="Times New Roman" w:eastAsia="Times New Roman" w:hAnsi="Times New Roman" w:cs="Times New Roman"/>
+          <w:color w:val="000000"/>
+          <w:sz w:val="24"/>
+          <w:szCs w:val="24"/>
+        </w:rPr>
+        <w:t xml:space="preserve"> Item found at end gives you a key to Team Rocket Base.</w:t>
       </w:r>
     </w:p>
     <w:p>
@@ -8526,6 +9398,7 @@
           <w:sz w:val="24"/>
           <w:szCs w:val="24"/>
         </w:rPr>
+        <w:lastRenderedPageBreak/>
         <w:t>Central Plot:</w:t>
       </w:r>
       <w:r>
@@ -8554,8 +9427,539 @@
           <w:sz w:val="24"/>
           <w:szCs w:val="24"/>
         </w:rPr>
+        <w:t>The third gym leader gives you HM Strength and informs you about how to get to Team Rocket Base hidden within the DCC tunnels.</w:t>
+      </w:r>
+    </w:p>
+    <w:p>
+      <w:pPr>
+        <w:spacing w:after="0" w:line="240" w:lineRule="auto"/>
+        <w:rPr>
+          <w:rFonts w:ascii="Times New Roman" w:eastAsia="Times New Roman" w:hAnsi="Times New Roman" w:cs="Times New Roman"/>
+          <w:b/>
+          <w:sz w:val="24"/>
+          <w:szCs w:val="24"/>
+        </w:rPr>
+      </w:pPr>
+      <w:r>
+        <w:rPr>
+          <w:rFonts w:ascii="Times New Roman" w:eastAsia="Times New Roman" w:hAnsi="Times New Roman" w:cs="Times New Roman"/>
+          <w:b/>
+          <w:color w:val="000000"/>
+          <w:sz w:val="24"/>
+          <w:szCs w:val="24"/>
+        </w:rPr>
+        <w:t>Side</w:t>
+      </w:r>
+      <w:r>
+        <w:rPr>
+          <w:rFonts w:ascii="Times New Roman" w:eastAsia="Times New Roman" w:hAnsi="Times New Roman" w:cs="Times New Roman"/>
+          <w:b/>
+          <w:color w:val="000000"/>
+          <w:sz w:val="24"/>
+          <w:szCs w:val="24"/>
+        </w:rPr>
+        <w:t xml:space="preserve"> Plot:</w:t>
+      </w:r>
+    </w:p>
+    <w:p>
+      <w:pPr>
+        <w:spacing w:after="0" w:line="240" w:lineRule="auto"/>
+        <w:rPr>
+          <w:rFonts w:ascii="Times New Roman" w:eastAsia="Times New Roman" w:hAnsi="Times New Roman" w:cs="Times New Roman"/>
+          <w:color w:val="000000"/>
+          <w:sz w:val="24"/>
+          <w:szCs w:val="24"/>
+        </w:rPr>
+      </w:pPr>
+      <w:r>
+        <w:rPr>
+          <w:rFonts w:ascii="Times New Roman" w:eastAsia="Times New Roman" w:hAnsi="Times New Roman" w:cs="Times New Roman"/>
+          <w:color w:val="000000"/>
+          <w:sz w:val="24"/>
+          <w:szCs w:val="24"/>
+        </w:rPr>
+        <w:t xml:space="preserve">Using HM Strength, you find your way into the base. </w:t>
+      </w:r>
+      <w:r>
+        <w:rPr>
+          <w:rFonts w:ascii="Times New Roman" w:eastAsia="Times New Roman" w:hAnsi="Times New Roman" w:cs="Times New Roman"/>
+          <w:color w:val="000000"/>
+          <w:sz w:val="24"/>
+          <w:szCs w:val="24"/>
+        </w:rPr>
+        <w:t>You defeat the base, thwart Team Rocket for now, and obtain the master ball.</w:t>
+      </w:r>
+    </w:p>
+    <w:p>
+      <w:pPr>
+        <w:spacing w:after="0" w:line="240" w:lineRule="auto"/>
+        <w:rPr>
+          <w:rFonts w:ascii="Times New Roman" w:eastAsia="Times New Roman" w:hAnsi="Times New Roman" w:cs="Times New Roman"/>
+          <w:b/>
+          <w:sz w:val="24"/>
+          <w:szCs w:val="24"/>
+        </w:rPr>
+      </w:pPr>
+      <w:r>
+        <w:rPr>
+          <w:rFonts w:ascii="Times New Roman" w:eastAsia="Times New Roman" w:hAnsi="Times New Roman" w:cs="Times New Roman"/>
+          <w:b/>
+          <w:sz w:val="24"/>
+          <w:szCs w:val="24"/>
+        </w:rPr>
+        <w:t>Side</w:t>
+      </w:r>
+      <w:r>
+        <w:rPr>
+          <w:rFonts w:ascii="Times New Roman" w:eastAsia="Times New Roman" w:hAnsi="Times New Roman" w:cs="Times New Roman"/>
+          <w:b/>
+          <w:sz w:val="24"/>
+          <w:szCs w:val="24"/>
+        </w:rPr>
+        <w:t xml:space="preserve"> Plot:</w:t>
+      </w:r>
+    </w:p>
+    <w:p>
+      <w:pPr>
+        <w:spacing w:after="0" w:line="240" w:lineRule="auto"/>
+        <w:rPr>
+          <w:rFonts w:ascii="Times New Roman" w:eastAsia="Times New Roman" w:hAnsi="Times New Roman" w:cs="Times New Roman"/>
+          <w:sz w:val="24"/>
+          <w:szCs w:val="24"/>
+        </w:rPr>
+      </w:pPr>
+      <w:r>
+        <w:rPr>
+          <w:rFonts w:ascii="Times New Roman" w:eastAsia="Times New Roman" w:hAnsi="Times New Roman" w:cs="Times New Roman"/>
+          <w:sz w:val="24"/>
+          <w:szCs w:val="24"/>
+        </w:rPr>
+        <w:t>Shirley</w:t>
+      </w:r>
+      <w:r>
+        <w:rPr>
+          <w:rFonts w:ascii="Times New Roman" w:eastAsia="Times New Roman" w:hAnsi="Times New Roman" w:cs="Times New Roman"/>
+          <w:sz w:val="24"/>
+          <w:szCs w:val="24"/>
+        </w:rPr>
+        <w:t xml:space="preserve"> gives you a phone call</w:t>
+      </w:r>
+      <w:r>
+        <w:rPr>
+          <w:rFonts w:ascii="Times New Roman" w:eastAsia="Times New Roman" w:hAnsi="Times New Roman" w:cs="Times New Roman"/>
+          <w:sz w:val="24"/>
+          <w:szCs w:val="24"/>
+        </w:rPr>
+        <w:t>, congratulating you</w:t>
+      </w:r>
+      <w:r>
+        <w:rPr>
+          <w:rFonts w:ascii="Times New Roman" w:eastAsia="Times New Roman" w:hAnsi="Times New Roman" w:cs="Times New Roman"/>
+          <w:b/>
+          <w:sz w:val="24"/>
+          <w:szCs w:val="24"/>
+        </w:rPr>
+        <w:t xml:space="preserve"> </w:t>
+      </w:r>
+      <w:r>
+        <w:rPr>
+          <w:rFonts w:ascii="Times New Roman" w:eastAsia="Times New Roman" w:hAnsi="Times New Roman" w:cs="Times New Roman"/>
+          <w:sz w:val="24"/>
+          <w:szCs w:val="24"/>
+        </w:rPr>
+        <w:t>on your victory and asking for you to return the Weather machine back.</w:t>
+      </w:r>
+    </w:p>
+    <w:p>
+      <w:pPr>
+        <w:spacing w:after="0" w:line="240" w:lineRule="auto"/>
+        <w:rPr>
+          <w:rFonts w:ascii="Times New Roman" w:eastAsia="Times New Roman" w:hAnsi="Times New Roman" w:cs="Times New Roman"/>
+          <w:b/>
+          <w:sz w:val="24"/>
+          <w:szCs w:val="24"/>
+        </w:rPr>
+      </w:pPr>
+      <w:r>
+        <w:rPr>
+          <w:rFonts w:ascii="Times New Roman" w:eastAsia="Times New Roman" w:hAnsi="Times New Roman" w:cs="Times New Roman"/>
+          <w:b/>
+          <w:sz w:val="24"/>
+          <w:szCs w:val="24"/>
+        </w:rPr>
+        <w:t>Side</w:t>
+      </w:r>
+      <w:r>
+        <w:rPr>
+          <w:rFonts w:ascii="Times New Roman" w:eastAsia="Times New Roman" w:hAnsi="Times New Roman" w:cs="Times New Roman"/>
+          <w:b/>
+          <w:sz w:val="24"/>
+          <w:szCs w:val="24"/>
+        </w:rPr>
+        <w:t xml:space="preserve"> </w:t>
+      </w:r>
+      <w:r>
+        <w:rPr>
+          <w:rFonts w:ascii="Times New Roman" w:eastAsia="Times New Roman" w:hAnsi="Times New Roman" w:cs="Times New Roman"/>
+          <w:b/>
+          <w:sz w:val="24"/>
+          <w:szCs w:val="24"/>
+        </w:rPr>
+        <w:t>Plot:</w:t>
+      </w:r>
+    </w:p>
+    <w:p>
+      <w:pPr>
+        <w:spacing w:after="0" w:line="240" w:lineRule="auto"/>
+        <w:rPr>
+          <w:rFonts w:ascii="Times New Roman" w:eastAsia="Times New Roman" w:hAnsi="Times New Roman" w:cs="Times New Roman"/>
+          <w:sz w:val="24"/>
+          <w:szCs w:val="24"/>
+        </w:rPr>
+      </w:pPr>
+      <w:r>
+        <w:rPr>
+          <w:rFonts w:ascii="Times New Roman" w:eastAsia="Times New Roman" w:hAnsi="Times New Roman" w:cs="Times New Roman"/>
+          <w:sz w:val="24"/>
+          <w:szCs w:val="24"/>
+        </w:rPr>
+        <w:t>On your way to the President’s office, you meet the leader of Team Rocket. You are surrounded and give back the weather machine. You wake up at a nearby Pokémon center. Rival runs into you outside and you battle.</w:t>
+      </w:r>
+    </w:p>
+    <w:p>
+      <w:pPr>
+        <w:spacing w:after="0" w:line="240" w:lineRule="auto"/>
+        <w:rPr>
+          <w:rFonts w:ascii="Times New Roman" w:eastAsia="Times New Roman" w:hAnsi="Times New Roman" w:cs="Times New Roman"/>
+          <w:sz w:val="24"/>
+          <w:szCs w:val="24"/>
+        </w:rPr>
+      </w:pPr>
+      <w:r>
+        <w:rPr>
+          <w:rFonts w:ascii="Times New Roman" w:eastAsia="Times New Roman" w:hAnsi="Times New Roman" w:cs="Times New Roman"/>
+          <w:b/>
+          <w:sz w:val="24"/>
+          <w:szCs w:val="24"/>
+        </w:rPr>
+        <w:t>Central Plot</w:t>
+      </w:r>
+      <w:r>
+        <w:rPr>
+          <w:rFonts w:ascii="Times New Roman" w:eastAsia="Times New Roman" w:hAnsi="Times New Roman" w:cs="Times New Roman"/>
+          <w:sz w:val="24"/>
+          <w:szCs w:val="24"/>
+        </w:rPr>
+        <w:t>:</w:t>
+      </w:r>
+    </w:p>
+    <w:p>
+      <w:pPr>
+        <w:spacing w:after="0" w:line="240" w:lineRule="auto"/>
+        <w:rPr>
+          <w:rFonts w:ascii="Times New Roman" w:eastAsia="Times New Roman" w:hAnsi="Times New Roman" w:cs="Times New Roman"/>
+          <w:sz w:val="24"/>
+          <w:szCs w:val="24"/>
+        </w:rPr>
+      </w:pPr>
+      <w:r>
+        <w:rPr>
+          <w:rFonts w:ascii="Times New Roman" w:eastAsia="Times New Roman" w:hAnsi="Times New Roman" w:cs="Times New Roman"/>
+          <w:sz w:val="24"/>
+          <w:szCs w:val="24"/>
+        </w:rPr>
+        <w:t>Rival informs you where to find the fourth gym badge, located in Sage Labs 2510. This is the game design room. The Pokémon here have smart AI, but weaker stats.</w:t>
+      </w:r>
+      <w:r>
+        <w:rPr>
+          <w:rFonts w:ascii="Times New Roman" w:eastAsia="Times New Roman" w:hAnsi="Times New Roman" w:cs="Times New Roman"/>
+          <w:sz w:val="24"/>
+          <w:szCs w:val="24"/>
+        </w:rPr>
+        <w:t xml:space="preserve"> The gym leader has a tough and balanced team composition.</w:t>
+      </w:r>
+      <w:r>
+        <w:rPr>
+          <w:rFonts w:ascii="Times New Roman" w:eastAsia="Times New Roman" w:hAnsi="Times New Roman" w:cs="Times New Roman"/>
+          <w:sz w:val="24"/>
+          <w:szCs w:val="24"/>
+        </w:rPr>
+        <w:t xml:space="preserve"> </w:t>
+      </w:r>
+      <w:r>
+        <w:rPr>
+          <w:rFonts w:ascii="Times New Roman" w:eastAsia="Times New Roman" w:hAnsi="Times New Roman" w:cs="Times New Roman"/>
+          <w:sz w:val="24"/>
+          <w:szCs w:val="24"/>
+        </w:rPr>
+        <w:t>The puzzle</w:t>
+      </w:r>
+      <w:r>
+        <w:rPr>
+          <w:rFonts w:ascii="Times New Roman" w:eastAsia="Times New Roman" w:hAnsi="Times New Roman" w:cs="Times New Roman"/>
+          <w:sz w:val="24"/>
+          <w:szCs w:val="24"/>
+        </w:rPr>
+        <w:t xml:space="preserve"> in this gym</w:t>
+      </w:r>
+      <w:r>
+        <w:rPr>
+          <w:rFonts w:ascii="Times New Roman" w:eastAsia="Times New Roman" w:hAnsi="Times New Roman" w:cs="Times New Roman"/>
+          <w:sz w:val="24"/>
+          <w:szCs w:val="24"/>
+        </w:rPr>
+        <w:t xml:space="preserve"> involves a maze of locked doors. Levers activate different set of locked doors and you have to push the levers in the correct sequence to get to the gym leaders. </w:t>
+      </w:r>
+      <w:r>
+        <w:rPr>
+          <w:rFonts w:ascii="Times New Roman" w:eastAsia="Times New Roman" w:hAnsi="Times New Roman" w:cs="Times New Roman"/>
+          <w:sz w:val="24"/>
+          <w:szCs w:val="24"/>
+        </w:rPr>
+        <w:t>After defeating the gym leader, you gain HM Fly. He informs you about Team Rocket’s history</w:t>
+      </w:r>
+      <w:r>
+        <w:rPr>
+          <w:rFonts w:ascii="Times New Roman" w:eastAsia="Times New Roman" w:hAnsi="Times New Roman" w:cs="Times New Roman"/>
+          <w:sz w:val="24"/>
+          <w:szCs w:val="24"/>
+        </w:rPr>
+        <w:t xml:space="preserve"> and that they will attack again.</w:t>
+      </w:r>
+    </w:p>
+    <w:p>
+      <w:pPr>
+        <w:spacing w:after="0" w:line="240" w:lineRule="auto"/>
+        <w:rPr>
+          <w:rFonts w:ascii="Times New Roman" w:eastAsia="Times New Roman" w:hAnsi="Times New Roman" w:cs="Times New Roman"/>
+          <w:b/>
+          <w:sz w:val="24"/>
+          <w:szCs w:val="24"/>
+        </w:rPr>
+      </w:pPr>
+      <w:r>
+        <w:rPr>
+          <w:rFonts w:ascii="Times New Roman" w:eastAsia="Times New Roman" w:hAnsi="Times New Roman" w:cs="Times New Roman"/>
+          <w:b/>
+          <w:sz w:val="24"/>
+          <w:szCs w:val="24"/>
+        </w:rPr>
+        <w:t>Side Plot:</w:t>
+      </w:r>
+    </w:p>
+    <w:p>
+      <w:pPr>
+        <w:spacing w:after="0" w:line="240" w:lineRule="auto"/>
+        <w:rPr>
+          <w:rFonts w:ascii="Times New Roman" w:eastAsia="Times New Roman" w:hAnsi="Times New Roman" w:cs="Times New Roman"/>
+          <w:sz w:val="24"/>
+          <w:szCs w:val="24"/>
+        </w:rPr>
+      </w:pPr>
+      <w:r>
+        <w:rPr>
+          <w:rFonts w:ascii="Times New Roman" w:eastAsia="Times New Roman" w:hAnsi="Times New Roman" w:cs="Times New Roman"/>
+          <w:sz w:val="24"/>
+          <w:szCs w:val="24"/>
+        </w:rPr>
+        <w:t xml:space="preserve">After obtaining your shiny new badge, there will be Team Rocket members roaming around Sage Labs. Players can choose to clear the floor of the room or leave. Friendly trainer informs you that his Pokémon was stolen by Team Rocket. You retrieve the stolen Pokémon and gain a special Pokémon reward. </w:t>
+      </w:r>
+    </w:p>
+    <w:p>
+      <w:pPr>
+        <w:spacing w:after="0" w:line="240" w:lineRule="auto"/>
+        <w:rPr>
+          <w:rFonts w:ascii="Times New Roman" w:eastAsia="Times New Roman" w:hAnsi="Times New Roman" w:cs="Times New Roman"/>
+          <w:sz w:val="24"/>
+          <w:szCs w:val="24"/>
+        </w:rPr>
+      </w:pPr>
+      <w:r>
+        <w:rPr>
+          <w:rFonts w:ascii="Times New Roman" w:eastAsia="Times New Roman" w:hAnsi="Times New Roman" w:cs="Times New Roman"/>
+          <w:b/>
+          <w:sz w:val="24"/>
+          <w:szCs w:val="24"/>
+        </w:rPr>
+        <w:t>Side Plot:</w:t>
+      </w:r>
+    </w:p>
+    <w:p>
+      <w:pPr>
+        <w:spacing w:after="0" w:line="240" w:lineRule="auto"/>
+        <w:rPr>
+          <w:rFonts w:ascii="Times New Roman" w:eastAsia="Times New Roman" w:hAnsi="Times New Roman" w:cs="Times New Roman"/>
+          <w:sz w:val="24"/>
+          <w:szCs w:val="24"/>
+        </w:rPr>
+      </w:pPr>
+      <w:r>
+        <w:rPr>
+          <w:rFonts w:ascii="Times New Roman" w:eastAsia="Times New Roman" w:hAnsi="Times New Roman" w:cs="Times New Roman"/>
+          <w:sz w:val="24"/>
+          <w:szCs w:val="24"/>
+        </w:rPr>
+        <w:t>Outside of the labs, a blizzard begins picking up</w:t>
+      </w:r>
+      <w:r>
+        <w:rPr>
+          <w:rFonts w:ascii="Times New Roman" w:eastAsia="Times New Roman" w:hAnsi="Times New Roman" w:cs="Times New Roman"/>
+          <w:sz w:val="24"/>
+          <w:szCs w:val="24"/>
+        </w:rPr>
+        <w:t>. Ice Pokémon gain power.</w:t>
+      </w:r>
+      <w:r>
+        <w:rPr>
+          <w:rFonts w:ascii="Times New Roman" w:eastAsia="Times New Roman" w:hAnsi="Times New Roman" w:cs="Times New Roman"/>
+          <w:sz w:val="24"/>
+          <w:szCs w:val="24"/>
+        </w:rPr>
+        <w:t xml:space="preserve"> Landscape changes with snowy tiles.</w:t>
+      </w:r>
+      <w:r>
+        <w:rPr>
+          <w:rFonts w:ascii="Times New Roman" w:eastAsia="Times New Roman" w:hAnsi="Times New Roman" w:cs="Times New Roman"/>
+          <w:sz w:val="24"/>
+          <w:szCs w:val="24"/>
+        </w:rPr>
+        <w:t xml:space="preserve"> </w:t>
+      </w:r>
+      <w:r>
+        <w:rPr>
+          <w:rFonts w:ascii="Times New Roman" w:eastAsia="Times New Roman" w:hAnsi="Times New Roman" w:cs="Times New Roman"/>
+          <w:sz w:val="24"/>
+          <w:szCs w:val="24"/>
+        </w:rPr>
+        <w:t xml:space="preserve">You see Team Rocket kidnapping many frozen </w:t>
+      </w:r>
+      <w:r>
+        <w:rPr>
+          <w:rFonts w:ascii="Times New Roman" w:eastAsia="Times New Roman" w:hAnsi="Times New Roman" w:cs="Times New Roman"/>
+          <w:sz w:val="24"/>
+          <w:szCs w:val="24"/>
+        </w:rPr>
+        <w:t>Pokémon</w:t>
+      </w:r>
+      <w:r>
+        <w:rPr>
+          <w:rFonts w:ascii="Times New Roman" w:eastAsia="Times New Roman" w:hAnsi="Times New Roman" w:cs="Times New Roman"/>
+          <w:sz w:val="24"/>
+          <w:szCs w:val="24"/>
+        </w:rPr>
+        <w:t>.</w:t>
+      </w:r>
+      <w:r>
+        <w:rPr>
+          <w:rFonts w:ascii="Times New Roman" w:eastAsia="Times New Roman" w:hAnsi="Times New Roman" w:cs="Times New Roman"/>
+          <w:sz w:val="24"/>
+          <w:szCs w:val="24"/>
+        </w:rPr>
+        <w:t xml:space="preserve"> You follow them to the JEC building. This level is filled with various mechanics: elevators, moving platforms, moving sidewalks. It should look innovative. Players must utilize these mechanics to go deep underground and confront</w:t>
+      </w:r>
+      <w:r>
+        <w:rPr>
+          <w:rFonts w:ascii="Times New Roman" w:eastAsia="Times New Roman" w:hAnsi="Times New Roman" w:cs="Times New Roman"/>
+          <w:sz w:val="24"/>
+          <w:szCs w:val="24"/>
+        </w:rPr>
+        <w:t xml:space="preserve"> the Team Rocket Leader. This is a very challenging part of the game and if we incorporate rolling mechanics, we could add dangerous traps such as rolling boulders and fire. As the player moves through these trials, players must find switches that turn off the traps. In the final room, you learn more about Team Rocket’s sinister plans.</w:t>
+      </w:r>
+      <w:r>
+        <w:rPr>
+          <w:rFonts w:ascii="Times New Roman" w:eastAsia="Times New Roman" w:hAnsi="Times New Roman" w:cs="Times New Roman"/>
+          <w:sz w:val="24"/>
+          <w:szCs w:val="24"/>
+        </w:rPr>
+        <w:t xml:space="preserve"> Team Rocket is actually lead by Union College. Union wanted to capture all of RPI’s </w:t>
+      </w:r>
+      <w:r>
+        <w:rPr>
+          <w:rFonts w:ascii="Times New Roman" w:eastAsia="Times New Roman" w:hAnsi="Times New Roman" w:cs="Times New Roman"/>
+          <w:sz w:val="24"/>
+          <w:szCs w:val="24"/>
+        </w:rPr>
+        <w:t>Pokémon</w:t>
+      </w:r>
+      <w:r>
+        <w:rPr>
+          <w:rFonts w:ascii="Times New Roman" w:eastAsia="Times New Roman" w:hAnsi="Times New Roman" w:cs="Times New Roman"/>
+          <w:sz w:val="24"/>
+          <w:szCs w:val="24"/>
+        </w:rPr>
+        <w:t xml:space="preserve"> and have a better program in order to attract more students.</w:t>
+      </w:r>
+      <w:r>
+        <w:rPr>
+          <w:rFonts w:ascii="Times New Roman" w:eastAsia="Times New Roman" w:hAnsi="Times New Roman" w:cs="Times New Roman"/>
+          <w:sz w:val="24"/>
+          <w:szCs w:val="24"/>
+        </w:rPr>
+        <w:t xml:space="preserve"> You defeat the leader, but in the end, he destroys the machine, causing it to go haywire. The world’s weather now constantly fluctuates.</w:t>
+      </w:r>
+    </w:p>
+    <w:p>
+      <w:pPr>
+        <w:spacing w:after="0" w:line="240" w:lineRule="auto"/>
+        <w:rPr>
+          <w:rFonts w:ascii="Times New Roman" w:eastAsia="Times New Roman" w:hAnsi="Times New Roman" w:cs="Times New Roman"/>
+          <w:b/>
+          <w:sz w:val="24"/>
+          <w:szCs w:val="24"/>
+        </w:rPr>
+      </w:pPr>
+      <w:r>
+        <w:rPr>
+          <w:rFonts w:ascii="Times New Roman" w:eastAsia="Times New Roman" w:hAnsi="Times New Roman" w:cs="Times New Roman"/>
+          <w:b/>
+          <w:sz w:val="24"/>
+          <w:szCs w:val="24"/>
+        </w:rPr>
+        <w:t>Central Plot:</w:t>
+      </w:r>
+    </w:p>
+    <w:p>
+      <w:pPr>
+        <w:spacing w:after="0" w:line="240" w:lineRule="auto"/>
+        <w:rPr>
+          <w:rFonts w:ascii="Times New Roman" w:eastAsia="Times New Roman" w:hAnsi="Times New Roman" w:cs="Times New Roman"/>
+          <w:sz w:val="24"/>
+          <w:szCs w:val="24"/>
+        </w:rPr>
+      </w:pPr>
+      <w:r>
+        <w:rPr>
+          <w:rFonts w:ascii="Times New Roman" w:eastAsia="Times New Roman" w:hAnsi="Times New Roman" w:cs="Times New Roman"/>
+          <w:sz w:val="24"/>
+          <w:szCs w:val="24"/>
+        </w:rPr>
+        <w:t xml:space="preserve">You believe the Shirley has the answer to this question, so you go to the Troy building, where the fifth gym leader is located. As you go to Shirley’s office, battling other students along the way, random weather affects begin to affect you. When you reach the office, it turns out that she is away on important duties. </w:t>
+      </w:r>
+      <w:r>
+        <w:rPr>
+          <w:rFonts w:ascii="Times New Roman" w:eastAsia="Times New Roman" w:hAnsi="Times New Roman" w:cs="Times New Roman"/>
+          <w:sz w:val="24"/>
+          <w:szCs w:val="24"/>
+        </w:rPr>
+        <w:tab/>
+        <w:t xml:space="preserve">You go into a classroom where the Civil Engineering gym leader resides. This class room is a structural puzzle. The stairs lead to different places than you expect and you have to figure out the exact route to take in order to make it to the gym leader. After you obtain the badge, the leader informs you that Shirley is aware of the stolen weather machine and </w:t>
+      </w:r>
+      <w:r>
+        <w:rPr>
+          <w:rFonts w:ascii="Times New Roman" w:eastAsia="Times New Roman" w:hAnsi="Times New Roman" w:cs="Times New Roman"/>
+          <w:sz w:val="24"/>
+          <w:szCs w:val="24"/>
+        </w:rPr>
         <w:lastRenderedPageBreak/>
-        <w:t>The third gym leader gives you HM Strength and informs you about how to get to Team Rocket Base hidden within the DCC tunnels.</w:t>
+        <w:t>that she has already set up her back up weather machine to fix the weather. A blizzard begins to pick up again.</w:t>
+      </w:r>
+      <w:r>
+        <w:rPr>
+          <w:rFonts w:ascii="Times New Roman" w:eastAsia="Times New Roman" w:hAnsi="Times New Roman" w:cs="Times New Roman"/>
+          <w:sz w:val="24"/>
+          <w:szCs w:val="24"/>
+        </w:rPr>
+        <w:t xml:space="preserve"> </w:t>
       </w:r>
     </w:p>
     <w:p>
@@ -8563,59 +9967,29 @@
         <w:spacing w:after="0" w:line="240" w:lineRule="auto"/>
         <w:rPr>
           <w:rFonts w:ascii="Times New Roman" w:eastAsia="Times New Roman" w:hAnsi="Times New Roman" w:cs="Times New Roman"/>
-          <w:b/>
-          <w:sz w:val="24"/>
-          <w:szCs w:val="24"/>
-        </w:rPr>
-      </w:pPr>
-      <w:r>
-        <w:rPr>
-          <w:rFonts w:ascii="Times New Roman" w:eastAsia="Times New Roman" w:hAnsi="Times New Roman" w:cs="Times New Roman"/>
-          <w:b/>
-          <w:color w:val="000000"/>
-          <w:sz w:val="24"/>
-          <w:szCs w:val="24"/>
-        </w:rPr>
-        <w:t>Side</w:t>
-      </w:r>
-      <w:r>
-        <w:rPr>
-          <w:rFonts w:ascii="Times New Roman" w:eastAsia="Times New Roman" w:hAnsi="Times New Roman" w:cs="Times New Roman"/>
-          <w:b/>
-          <w:color w:val="000000"/>
-          <w:sz w:val="24"/>
-          <w:szCs w:val="24"/>
-        </w:rPr>
-        <w:t xml:space="preserve"> Plot:</w:t>
-      </w:r>
+          <w:sz w:val="24"/>
+          <w:szCs w:val="24"/>
+        </w:rPr>
+      </w:pPr>
     </w:p>
     <w:p>
       <w:pPr>
         <w:spacing w:after="0" w:line="240" w:lineRule="auto"/>
         <w:rPr>
           <w:rFonts w:ascii="Times New Roman" w:eastAsia="Times New Roman" w:hAnsi="Times New Roman" w:cs="Times New Roman"/>
-          <w:color w:val="000000"/>
-          <w:sz w:val="24"/>
-          <w:szCs w:val="24"/>
-        </w:rPr>
-      </w:pPr>
-      <w:r>
-        <w:rPr>
-          <w:rFonts w:ascii="Times New Roman" w:eastAsia="Times New Roman" w:hAnsi="Times New Roman" w:cs="Times New Roman"/>
-          <w:color w:val="000000"/>
-          <w:sz w:val="24"/>
-          <w:szCs w:val="24"/>
-        </w:rPr>
-        <w:t xml:space="preserve">Using HM Strength, you find your way into the base. </w:t>
-      </w:r>
-      <w:r>
-        <w:rPr>
-          <w:rFonts w:ascii="Times New Roman" w:eastAsia="Times New Roman" w:hAnsi="Times New Roman" w:cs="Times New Roman"/>
-          <w:color w:val="000000"/>
-          <w:sz w:val="24"/>
-          <w:szCs w:val="24"/>
-        </w:rPr>
-        <w:t>You defeat the base, thwart Team Rocket for now, and obtain the master ball.</w:t>
+          <w:b/>
+          <w:sz w:val="24"/>
+          <w:szCs w:val="24"/>
+        </w:rPr>
+      </w:pPr>
+      <w:r>
+        <w:rPr>
+          <w:rFonts w:ascii="Times New Roman" w:eastAsia="Times New Roman" w:hAnsi="Times New Roman" w:cs="Times New Roman"/>
+          <w:b/>
+          <w:sz w:val="24"/>
+          <w:szCs w:val="24"/>
+        </w:rPr>
+        <w:t>//Final Battle:</w:t>
       </w:r>
     </w:p>
     <w:p>
@@ -8628,971 +10002,742 @@
           <w:szCs w:val="24"/>
         </w:rPr>
       </w:pPr>
-      <w:r>
-        <w:rPr>
-          <w:rFonts w:ascii="Times New Roman" w:eastAsia="Times New Roman" w:hAnsi="Times New Roman" w:cs="Times New Roman"/>
-          <w:b/>
-          <w:sz w:val="24"/>
-          <w:szCs w:val="24"/>
-        </w:rPr>
-        <w:t>Side</w:t>
-      </w:r>
-      <w:r>
-        <w:rPr>
-          <w:rFonts w:ascii="Times New Roman" w:eastAsia="Times New Roman" w:hAnsi="Times New Roman" w:cs="Times New Roman"/>
-          <w:b/>
-          <w:sz w:val="24"/>
-          <w:szCs w:val="24"/>
-        </w:rPr>
-        <w:t xml:space="preserve"> Plot:</w:t>
-      </w:r>
+      <w:proofErr w:type="gramStart"/>
+      <w:r>
+        <w:rPr>
+          <w:rFonts w:ascii="Times New Roman" w:eastAsia="Times New Roman" w:hAnsi="Times New Roman" w:cs="Times New Roman"/>
+          <w:b/>
+          <w:sz w:val="24"/>
+          <w:szCs w:val="24"/>
+        </w:rPr>
+        <w:t>Shirley in the EMPAC.</w:t>
+      </w:r>
+      <w:proofErr w:type="gramEnd"/>
     </w:p>
     <w:p>
       <w:pPr>
         <w:spacing w:after="0" w:line="240" w:lineRule="auto"/>
         <w:rPr>
           <w:rFonts w:ascii="Times New Roman" w:eastAsia="Times New Roman" w:hAnsi="Times New Roman" w:cs="Times New Roman"/>
-          <w:sz w:val="24"/>
-          <w:szCs w:val="24"/>
-        </w:rPr>
-      </w:pPr>
-      <w:r>
-        <w:rPr>
-          <w:rFonts w:ascii="Times New Roman" w:eastAsia="Times New Roman" w:hAnsi="Times New Roman" w:cs="Times New Roman"/>
-          <w:sz w:val="24"/>
-          <w:szCs w:val="24"/>
-        </w:rPr>
-        <w:t>Shirley</w:t>
-      </w:r>
-      <w:r>
-        <w:rPr>
-          <w:rFonts w:ascii="Times New Roman" w:eastAsia="Times New Roman" w:hAnsi="Times New Roman" w:cs="Times New Roman"/>
-          <w:sz w:val="24"/>
-          <w:szCs w:val="24"/>
-        </w:rPr>
-        <w:t xml:space="preserve"> gives you a phone call</w:t>
-      </w:r>
-      <w:r>
-        <w:rPr>
-          <w:rFonts w:ascii="Times New Roman" w:eastAsia="Times New Roman" w:hAnsi="Times New Roman" w:cs="Times New Roman"/>
-          <w:sz w:val="24"/>
-          <w:szCs w:val="24"/>
-        </w:rPr>
-        <w:t>, congratulating you</w:t>
-      </w:r>
-      <w:r>
-        <w:rPr>
-          <w:rFonts w:ascii="Times New Roman" w:eastAsia="Times New Roman" w:hAnsi="Times New Roman" w:cs="Times New Roman"/>
-          <w:b/>
+          <w:b/>
+          <w:sz w:val="24"/>
+          <w:szCs w:val="24"/>
+        </w:rPr>
+      </w:pPr>
+      <w:r>
+        <w:rPr>
+          <w:rFonts w:ascii="Times New Roman" w:eastAsia="Times New Roman" w:hAnsi="Times New Roman" w:cs="Times New Roman"/>
+          <w:b/>
+          <w:sz w:val="24"/>
+          <w:szCs w:val="24"/>
+        </w:rPr>
+        <w:t xml:space="preserve">Weather machine randomly changes, boosting powers of random type </w:t>
+      </w:r>
+      <w:proofErr w:type="spellStart"/>
+      <w:r>
+        <w:rPr>
+          <w:rFonts w:ascii="Times New Roman" w:eastAsia="Times New Roman" w:hAnsi="Times New Roman" w:cs="Times New Roman"/>
+          <w:b/>
+          <w:sz w:val="24"/>
+          <w:szCs w:val="24"/>
+        </w:rPr>
+        <w:t>pokemon</w:t>
+      </w:r>
+      <w:proofErr w:type="spellEnd"/>
+      <w:r>
+        <w:rPr>
+          <w:rFonts w:ascii="Times New Roman" w:eastAsia="Times New Roman" w:hAnsi="Times New Roman" w:cs="Times New Roman"/>
+          <w:b/>
+          <w:sz w:val="24"/>
+          <w:szCs w:val="24"/>
+        </w:rPr>
+        <w:t>.</w:t>
+      </w:r>
+    </w:p>
+    <w:p>
+      <w:pPr>
+        <w:spacing w:after="0" w:line="240" w:lineRule="auto"/>
+        <w:rPr>
+          <w:rFonts w:ascii="Times New Roman" w:eastAsia="Times New Roman" w:hAnsi="Times New Roman" w:cs="Times New Roman"/>
+          <w:b/>
+          <w:sz w:val="24"/>
+          <w:szCs w:val="24"/>
+        </w:rPr>
+      </w:pPr>
+      <w:r>
+        <w:rPr>
+          <w:rFonts w:ascii="Times New Roman" w:eastAsia="Times New Roman" w:hAnsi="Times New Roman" w:cs="Times New Roman"/>
+          <w:b/>
+          <w:sz w:val="24"/>
+          <w:szCs w:val="24"/>
+        </w:rPr>
+        <w:t xml:space="preserve">Team battle </w:t>
+      </w:r>
+      <w:r>
+        <w:rPr>
+          <w:rFonts w:ascii="Times New Roman" w:eastAsia="Times New Roman" w:hAnsi="Times New Roman" w:cs="Times New Roman"/>
+          <w:b/>
+          <w:sz w:val="24"/>
+          <w:szCs w:val="24"/>
+        </w:rPr>
+        <w:sym w:font="Wingdings" w:char="F0E0"/>
+      </w:r>
+      <w:r>
+        <w:rPr>
+          <w:rFonts w:ascii="Times New Roman" w:eastAsia="Times New Roman" w:hAnsi="Times New Roman" w:cs="Times New Roman"/>
+          <w:b/>
+          <w:sz w:val="24"/>
+          <w:szCs w:val="24"/>
+        </w:rPr>
+        <w:t xml:space="preserve"> use powerful </w:t>
+      </w:r>
+      <w:proofErr w:type="spellStart"/>
+      <w:r>
+        <w:rPr>
+          <w:rFonts w:ascii="Times New Roman" w:eastAsia="Times New Roman" w:hAnsi="Times New Roman" w:cs="Times New Roman"/>
+          <w:b/>
+          <w:sz w:val="24"/>
+          <w:szCs w:val="24"/>
+        </w:rPr>
+        <w:t>pokemon</w:t>
+      </w:r>
+      <w:proofErr w:type="spellEnd"/>
+      <w:r>
+        <w:rPr>
+          <w:rFonts w:ascii="Times New Roman" w:eastAsia="Times New Roman" w:hAnsi="Times New Roman" w:cs="Times New Roman"/>
+          <w:b/>
+          <w:sz w:val="24"/>
+          <w:szCs w:val="24"/>
+        </w:rPr>
+        <w:t xml:space="preserve"> teamed with “WEATHERMACHINE”. This weather machine can cast all weather abilities.</w:t>
+      </w:r>
+    </w:p>
+    <w:p>
+      <w:pPr>
+        <w:rPr>
+          <w:rFonts w:ascii="Times New Roman" w:hAnsi="Times New Roman" w:cs="Times New Roman"/>
+          <w:sz w:val="24"/>
+          <w:szCs w:val="24"/>
+        </w:rPr>
+      </w:pPr>
+    </w:p>
+    <w:p>
+      <w:pPr>
+        <w:ind w:firstLine="720"/>
+        <w:rPr>
+          <w:rFonts w:ascii="Times New Roman" w:hAnsi="Times New Roman" w:cs="Times New Roman"/>
+          <w:sz w:val="24"/>
+          <w:szCs w:val="24"/>
+        </w:rPr>
+      </w:pPr>
+    </w:p>
+    <w:p>
+      <w:pPr>
+        <w:rPr>
+          <w:rFonts w:ascii="Times New Roman" w:hAnsi="Times New Roman" w:cs="Times New Roman"/>
+          <w:sz w:val="24"/>
+          <w:szCs w:val="24"/>
+        </w:rPr>
+      </w:pPr>
+    </w:p>
+    <w:p>
+      <w:pPr>
+        <w:rPr>
+          <w:rFonts w:ascii="Times New Roman" w:hAnsi="Times New Roman" w:cs="Times New Roman"/>
+          <w:sz w:val="24"/>
+          <w:szCs w:val="24"/>
+        </w:rPr>
+      </w:pPr>
+    </w:p>
+    <w:p>
+      <w:pPr>
+        <w:rPr>
+          <w:rFonts w:ascii="Times New Roman" w:hAnsi="Times New Roman" w:cs="Times New Roman"/>
+          <w:sz w:val="24"/>
+          <w:szCs w:val="24"/>
+        </w:rPr>
+      </w:pPr>
+    </w:p>
+    <w:p>
+      <w:pPr>
+        <w:rPr>
+          <w:rFonts w:ascii="Times New Roman" w:hAnsi="Times New Roman" w:cs="Times New Roman"/>
+          <w:sz w:val="24"/>
+          <w:szCs w:val="24"/>
+        </w:rPr>
+      </w:pPr>
+    </w:p>
+    <w:p>
+      <w:pPr>
+        <w:rPr>
+          <w:rFonts w:ascii="Times New Roman" w:hAnsi="Times New Roman" w:cs="Times New Roman"/>
+          <w:sz w:val="24"/>
+          <w:szCs w:val="24"/>
+        </w:rPr>
+      </w:pPr>
+    </w:p>
+    <w:p>
+      <w:pPr>
+        <w:rPr>
+          <w:rFonts w:ascii="Times New Roman" w:hAnsi="Times New Roman" w:cs="Times New Roman"/>
+          <w:sz w:val="24"/>
+          <w:szCs w:val="24"/>
+        </w:rPr>
+      </w:pPr>
+    </w:p>
+    <w:p>
+      <w:pPr>
+        <w:rPr>
+          <w:rFonts w:ascii="Times New Roman" w:hAnsi="Times New Roman" w:cs="Times New Roman"/>
+          <w:sz w:val="24"/>
+          <w:szCs w:val="24"/>
+        </w:rPr>
+      </w:pPr>
+    </w:p>
+    <w:p>
+      <w:pPr>
+        <w:rPr>
+          <w:rFonts w:ascii="Times New Roman" w:hAnsi="Times New Roman" w:cs="Times New Roman"/>
+          <w:sz w:val="24"/>
+          <w:szCs w:val="24"/>
+        </w:rPr>
+      </w:pPr>
+    </w:p>
+    <w:p>
+      <w:pPr>
+        <w:rPr>
+          <w:rFonts w:ascii="Times New Roman" w:hAnsi="Times New Roman" w:cs="Times New Roman"/>
+          <w:sz w:val="24"/>
+          <w:szCs w:val="24"/>
+        </w:rPr>
+      </w:pPr>
+    </w:p>
+    <w:p>
+      <w:pPr>
+        <w:rPr>
+          <w:rFonts w:ascii="Times New Roman" w:hAnsi="Times New Roman" w:cs="Times New Roman"/>
+          <w:sz w:val="24"/>
+          <w:szCs w:val="24"/>
+        </w:rPr>
+      </w:pPr>
+    </w:p>
+    <w:p>
+      <w:pPr>
+        <w:rPr>
+          <w:rFonts w:ascii="Times New Roman" w:hAnsi="Times New Roman" w:cs="Times New Roman"/>
+          <w:sz w:val="24"/>
+          <w:szCs w:val="24"/>
+        </w:rPr>
+      </w:pPr>
+    </w:p>
+    <w:p>
+      <w:pPr>
+        <w:rPr>
+          <w:rFonts w:ascii="Times New Roman" w:hAnsi="Times New Roman" w:cs="Times New Roman"/>
+          <w:sz w:val="24"/>
+          <w:szCs w:val="24"/>
+        </w:rPr>
+      </w:pPr>
+    </w:p>
+    <w:p>
+      <w:pPr>
+        <w:rPr>
+          <w:rFonts w:ascii="Times New Roman" w:hAnsi="Times New Roman" w:cs="Times New Roman"/>
+          <w:sz w:val="24"/>
+          <w:szCs w:val="24"/>
+        </w:rPr>
+      </w:pPr>
+    </w:p>
+    <w:p>
+      <w:pPr>
+        <w:rPr>
+          <w:rFonts w:ascii="Times New Roman" w:hAnsi="Times New Roman" w:cs="Times New Roman"/>
+          <w:sz w:val="24"/>
+          <w:szCs w:val="24"/>
+        </w:rPr>
+      </w:pPr>
+    </w:p>
+    <w:p>
+      <w:pPr>
+        <w:rPr>
+          <w:rFonts w:ascii="Times New Roman" w:hAnsi="Times New Roman" w:cs="Times New Roman"/>
+          <w:sz w:val="24"/>
+          <w:szCs w:val="24"/>
+        </w:rPr>
+      </w:pPr>
+    </w:p>
+    <w:p>
+      <w:pPr>
+        <w:rPr>
+          <w:rFonts w:ascii="Times New Roman" w:hAnsi="Times New Roman" w:cs="Times New Roman"/>
+          <w:sz w:val="24"/>
+          <w:szCs w:val="24"/>
+        </w:rPr>
+      </w:pPr>
+    </w:p>
+    <w:p>
+      <w:pPr>
+        <w:rPr>
+          <w:rFonts w:ascii="Times New Roman" w:hAnsi="Times New Roman" w:cs="Times New Roman"/>
+          <w:sz w:val="24"/>
+          <w:szCs w:val="24"/>
+        </w:rPr>
+      </w:pPr>
+    </w:p>
+    <w:p>
+      <w:pPr>
+        <w:rPr>
+          <w:rFonts w:ascii="Times New Roman" w:hAnsi="Times New Roman" w:cs="Times New Roman"/>
+          <w:sz w:val="24"/>
+          <w:szCs w:val="24"/>
+        </w:rPr>
+      </w:pPr>
+    </w:p>
+    <w:p>
+      <w:pPr>
+        <w:rPr>
+          <w:rFonts w:ascii="Times New Roman" w:hAnsi="Times New Roman" w:cs="Times New Roman"/>
+          <w:sz w:val="24"/>
+          <w:szCs w:val="24"/>
+        </w:rPr>
+      </w:pPr>
+    </w:p>
+    <w:p>
+      <w:pPr>
+        <w:rPr>
+          <w:rFonts w:ascii="Times New Roman" w:hAnsi="Times New Roman" w:cs="Times New Roman"/>
+          <w:i/>
+          <w:sz w:val="24"/>
+          <w:szCs w:val="24"/>
+          <w:u w:val="single"/>
+        </w:rPr>
+      </w:pPr>
+      <w:r>
+        <w:rPr>
+          <w:rFonts w:ascii="Times New Roman" w:hAnsi="Times New Roman" w:cs="Times New Roman"/>
+          <w:sz w:val="24"/>
+          <w:szCs w:val="24"/>
+        </w:rPr>
+        <w:lastRenderedPageBreak/>
+        <w:t xml:space="preserve">4. </w:t>
+      </w:r>
+      <w:r>
+        <w:rPr>
+          <w:rFonts w:ascii="Times New Roman" w:hAnsi="Times New Roman" w:cs="Times New Roman"/>
+          <w:sz w:val="24"/>
+          <w:szCs w:val="24"/>
+          <w:u w:val="single"/>
+        </w:rPr>
+        <w:t>Ideas|</w:t>
+      </w:r>
+    </w:p>
+    <w:p>
+      <w:pPr>
+        <w:rPr>
+          <w:rFonts w:ascii="Times New Roman" w:hAnsi="Times New Roman" w:cs="Times New Roman"/>
+          <w:sz w:val="24"/>
+          <w:szCs w:val="24"/>
+        </w:rPr>
+      </w:pPr>
+      <w:proofErr w:type="spellStart"/>
+      <w:r>
+        <w:rPr>
+          <w:rFonts w:ascii="Times New Roman" w:hAnsi="Times New Roman" w:cs="Times New Roman"/>
+          <w:sz w:val="24"/>
+          <w:szCs w:val="24"/>
+        </w:rPr>
+        <w:t>Pokemon</w:t>
+      </w:r>
+      <w:proofErr w:type="spellEnd"/>
+      <w:r>
+        <w:rPr>
+          <w:rFonts w:ascii="Times New Roman" w:hAnsi="Times New Roman" w:cs="Times New Roman"/>
+          <w:sz w:val="24"/>
+          <w:szCs w:val="24"/>
+        </w:rPr>
+        <w:t xml:space="preserve"> double team tournament (multiplayer/</w:t>
+      </w:r>
+      <w:proofErr w:type="spellStart"/>
+      <w:r>
+        <w:rPr>
+          <w:rFonts w:ascii="Times New Roman" w:hAnsi="Times New Roman" w:cs="Times New Roman"/>
+          <w:sz w:val="24"/>
+          <w:szCs w:val="24"/>
+        </w:rPr>
+        <w:t>singleplayer</w:t>
+      </w:r>
+      <w:proofErr w:type="spellEnd"/>
+      <w:r>
+        <w:rPr>
+          <w:rFonts w:ascii="Times New Roman" w:hAnsi="Times New Roman" w:cs="Times New Roman"/>
+          <w:sz w:val="24"/>
+          <w:szCs w:val="24"/>
+        </w:rPr>
+        <w:t>)</w:t>
+      </w:r>
+    </w:p>
+    <w:p>
+      <w:pPr>
+        <w:rPr>
+          <w:rFonts w:ascii="Times New Roman" w:hAnsi="Times New Roman" w:cs="Times New Roman"/>
+          <w:sz w:val="24"/>
+          <w:szCs w:val="24"/>
+        </w:rPr>
+      </w:pPr>
+      <w:r>
+        <w:rPr>
+          <w:rFonts w:ascii="Times New Roman" w:hAnsi="Times New Roman" w:cs="Times New Roman"/>
+          <w:sz w:val="24"/>
+          <w:szCs w:val="24"/>
+        </w:rPr>
+        <w:tab/>
+        <w:t xml:space="preserve">-Players will choose two </w:t>
+      </w:r>
+      <w:proofErr w:type="spellStart"/>
+      <w:r>
+        <w:rPr>
+          <w:rFonts w:ascii="Times New Roman" w:hAnsi="Times New Roman" w:cs="Times New Roman"/>
+          <w:sz w:val="24"/>
+          <w:szCs w:val="24"/>
+        </w:rPr>
+        <w:t>pokemon</w:t>
+      </w:r>
+      <w:proofErr w:type="spellEnd"/>
+      <w:r>
+        <w:rPr>
+          <w:rFonts w:ascii="Times New Roman" w:hAnsi="Times New Roman" w:cs="Times New Roman"/>
+          <w:sz w:val="24"/>
+          <w:szCs w:val="24"/>
+        </w:rPr>
+        <w:t xml:space="preserve"> each and go through a tournament. The longer they last, the more rewards and maybe special </w:t>
+      </w:r>
+      <w:proofErr w:type="spellStart"/>
+      <w:r>
+        <w:rPr>
+          <w:rFonts w:ascii="Times New Roman" w:hAnsi="Times New Roman" w:cs="Times New Roman"/>
+          <w:sz w:val="24"/>
+          <w:szCs w:val="24"/>
+        </w:rPr>
+        <w:t>pokemon</w:t>
+      </w:r>
+      <w:proofErr w:type="spellEnd"/>
+      <w:r>
+        <w:rPr>
+          <w:rFonts w:ascii="Times New Roman" w:hAnsi="Times New Roman" w:cs="Times New Roman"/>
+          <w:sz w:val="24"/>
+          <w:szCs w:val="24"/>
+        </w:rPr>
+        <w:t xml:space="preserve"> could be rewarded.</w:t>
+      </w:r>
+    </w:p>
+    <w:p>
+      <w:pPr>
+        <w:rPr>
+          <w:rFonts w:ascii="Times New Roman" w:hAnsi="Times New Roman" w:cs="Times New Roman"/>
+          <w:sz w:val="24"/>
+          <w:szCs w:val="24"/>
+        </w:rPr>
+      </w:pPr>
+      <w:r>
+        <w:rPr>
+          <w:rFonts w:ascii="Times New Roman" w:hAnsi="Times New Roman" w:cs="Times New Roman"/>
+          <w:sz w:val="24"/>
+          <w:szCs w:val="24"/>
+        </w:rPr>
+        <w:t>Achievements</w:t>
+      </w:r>
+    </w:p>
+    <w:p>
+      <w:pPr>
+        <w:rPr>
+          <w:rFonts w:ascii="Times New Roman" w:hAnsi="Times New Roman" w:cs="Times New Roman"/>
+          <w:sz w:val="24"/>
+          <w:szCs w:val="24"/>
+        </w:rPr>
+      </w:pPr>
+      <w:r>
+        <w:rPr>
+          <w:rFonts w:ascii="Times New Roman" w:hAnsi="Times New Roman" w:cs="Times New Roman"/>
+          <w:sz w:val="24"/>
+          <w:szCs w:val="24"/>
+        </w:rPr>
+        <w:t>NG</w:t>
+      </w:r>
+      <w:proofErr w:type="gramStart"/>
+      <w:r>
+        <w:rPr>
+          <w:rFonts w:ascii="Times New Roman" w:hAnsi="Times New Roman" w:cs="Times New Roman"/>
+          <w:sz w:val="24"/>
+          <w:szCs w:val="24"/>
+        </w:rPr>
+        <w:t>+(</w:t>
+      </w:r>
+      <w:proofErr w:type="gramEnd"/>
+      <w:r>
+        <w:rPr>
+          <w:rFonts w:ascii="Times New Roman" w:hAnsi="Times New Roman" w:cs="Times New Roman"/>
+          <w:sz w:val="24"/>
+          <w:szCs w:val="24"/>
+        </w:rPr>
+        <w:t>grad school)</w:t>
+      </w:r>
+    </w:p>
+    <w:p>
+      <w:pPr>
+        <w:rPr>
+          <w:rFonts w:ascii="Times New Roman" w:hAnsi="Times New Roman" w:cs="Times New Roman"/>
+          <w:sz w:val="24"/>
+          <w:szCs w:val="24"/>
+        </w:rPr>
+      </w:pPr>
+      <w:r>
+        <w:rPr>
+          <w:rFonts w:ascii="Times New Roman" w:hAnsi="Times New Roman" w:cs="Times New Roman"/>
+          <w:sz w:val="24"/>
+          <w:szCs w:val="24"/>
+        </w:rPr>
+        <w:t>Rolling animation to dodge boulders/holes</w:t>
+      </w:r>
+    </w:p>
+    <w:p>
+      <w:pPr>
+        <w:rPr>
+          <w:rFonts w:ascii="Times New Roman" w:hAnsi="Times New Roman" w:cs="Times New Roman"/>
+          <w:sz w:val="24"/>
+          <w:szCs w:val="24"/>
+        </w:rPr>
+      </w:pPr>
+      <w:proofErr w:type="spellStart"/>
+      <w:r>
+        <w:rPr>
+          <w:rFonts w:ascii="Times New Roman" w:hAnsi="Times New Roman" w:cs="Times New Roman"/>
+          <w:sz w:val="24"/>
+          <w:szCs w:val="24"/>
+        </w:rPr>
+        <w:t>Day</w:t>
+      </w:r>
+      <w:r>
+        <w:rPr>
+          <w:rFonts w:ascii="Times New Roman" w:hAnsi="Times New Roman" w:cs="Times New Roman"/>
+          <w:sz w:val="24"/>
+          <w:szCs w:val="24"/>
+        </w:rPr>
+        <w:t>Z</w:t>
+      </w:r>
+      <w:proofErr w:type="spellEnd"/>
+      <w:r>
+        <w:rPr>
+          <w:rFonts w:ascii="Times New Roman" w:hAnsi="Times New Roman" w:cs="Times New Roman"/>
           <w:sz w:val="24"/>
           <w:szCs w:val="24"/>
         </w:rPr>
         <w:t xml:space="preserve"> </w:t>
       </w:r>
-      <w:r>
-        <w:rPr>
-          <w:rFonts w:ascii="Times New Roman" w:eastAsia="Times New Roman" w:hAnsi="Times New Roman" w:cs="Times New Roman"/>
-          <w:sz w:val="24"/>
-          <w:szCs w:val="24"/>
-        </w:rPr>
-        <w:t>on your victory and asking for you to return the Weather machine back.</w:t>
-      </w:r>
-    </w:p>
-    <w:p>
-      <w:pPr>
-        <w:spacing w:after="0" w:line="240" w:lineRule="auto"/>
-        <w:rPr>
-          <w:rFonts w:ascii="Times New Roman" w:eastAsia="Times New Roman" w:hAnsi="Times New Roman" w:cs="Times New Roman"/>
-          <w:b/>
-          <w:sz w:val="24"/>
-          <w:szCs w:val="24"/>
-        </w:rPr>
-      </w:pPr>
-      <w:r>
-        <w:rPr>
-          <w:rFonts w:ascii="Times New Roman" w:eastAsia="Times New Roman" w:hAnsi="Times New Roman" w:cs="Times New Roman"/>
-          <w:b/>
-          <w:sz w:val="24"/>
-          <w:szCs w:val="24"/>
-        </w:rPr>
-        <w:t>Side</w:t>
-      </w:r>
-      <w:r>
-        <w:rPr>
-          <w:rFonts w:ascii="Times New Roman" w:eastAsia="Times New Roman" w:hAnsi="Times New Roman" w:cs="Times New Roman"/>
-          <w:b/>
+      <w:proofErr w:type="spellStart"/>
+      <w:r>
+        <w:rPr>
+          <w:rFonts w:ascii="Times New Roman" w:hAnsi="Times New Roman" w:cs="Times New Roman"/>
+          <w:sz w:val="24"/>
+          <w:szCs w:val="24"/>
+        </w:rPr>
+        <w:t>pokemon</w:t>
+      </w:r>
+      <w:proofErr w:type="spellEnd"/>
+      <w:r>
+        <w:rPr>
+          <w:rFonts w:ascii="Times New Roman" w:hAnsi="Times New Roman" w:cs="Times New Roman"/>
           <w:sz w:val="24"/>
           <w:szCs w:val="24"/>
         </w:rPr>
         <w:t xml:space="preserve"> </w:t>
       </w:r>
-      <w:r>
-        <w:rPr>
-          <w:rFonts w:ascii="Times New Roman" w:eastAsia="Times New Roman" w:hAnsi="Times New Roman" w:cs="Times New Roman"/>
-          <w:b/>
-          <w:sz w:val="24"/>
-          <w:szCs w:val="24"/>
-        </w:rPr>
-        <w:t>Plot:</w:t>
-      </w:r>
-    </w:p>
-    <w:p>
-      <w:pPr>
-        <w:spacing w:after="0" w:line="240" w:lineRule="auto"/>
-        <w:rPr>
-          <w:rFonts w:ascii="Times New Roman" w:eastAsia="Times New Roman" w:hAnsi="Times New Roman" w:cs="Times New Roman"/>
-          <w:sz w:val="24"/>
-          <w:szCs w:val="24"/>
-        </w:rPr>
-      </w:pPr>
-      <w:r>
-        <w:rPr>
-          <w:rFonts w:ascii="Times New Roman" w:eastAsia="Times New Roman" w:hAnsi="Times New Roman" w:cs="Times New Roman"/>
-          <w:sz w:val="24"/>
-          <w:szCs w:val="24"/>
-        </w:rPr>
-        <w:t>On your way to the President’s office, you meet the leader of Team Rocket. You are surrounded and give back the weather machine. You wake up at a nearby Pokémon center. Rival runs into you outside and you battle.</w:t>
-      </w:r>
-    </w:p>
-    <w:p>
-      <w:pPr>
-        <w:spacing w:after="0" w:line="240" w:lineRule="auto"/>
-        <w:rPr>
-          <w:rFonts w:ascii="Times New Roman" w:eastAsia="Times New Roman" w:hAnsi="Times New Roman" w:cs="Times New Roman"/>
-          <w:sz w:val="24"/>
-          <w:szCs w:val="24"/>
-        </w:rPr>
-      </w:pPr>
-      <w:r>
-        <w:rPr>
-          <w:rFonts w:ascii="Times New Roman" w:eastAsia="Times New Roman" w:hAnsi="Times New Roman" w:cs="Times New Roman"/>
-          <w:b/>
-          <w:sz w:val="24"/>
-          <w:szCs w:val="24"/>
-        </w:rPr>
-        <w:t>Central Plot</w:t>
-      </w:r>
-      <w:r>
-        <w:rPr>
-          <w:rFonts w:ascii="Times New Roman" w:eastAsia="Times New Roman" w:hAnsi="Times New Roman" w:cs="Times New Roman"/>
-          <w:sz w:val="24"/>
-          <w:szCs w:val="24"/>
-        </w:rPr>
-        <w:t>:</w:t>
-      </w:r>
-    </w:p>
-    <w:p>
-      <w:pPr>
-        <w:spacing w:after="0" w:line="240" w:lineRule="auto"/>
-        <w:rPr>
-          <w:rFonts w:ascii="Times New Roman" w:eastAsia="Times New Roman" w:hAnsi="Times New Roman" w:cs="Times New Roman"/>
-          <w:sz w:val="24"/>
-          <w:szCs w:val="24"/>
-        </w:rPr>
-      </w:pPr>
-      <w:r>
-        <w:rPr>
-          <w:rFonts w:ascii="Times New Roman" w:eastAsia="Times New Roman" w:hAnsi="Times New Roman" w:cs="Times New Roman"/>
-          <w:sz w:val="24"/>
-          <w:szCs w:val="24"/>
-        </w:rPr>
-        <w:t>Rival informs you where to find the fourth gym badge, located in Sage Labs 2510. This is the game design room. The Pokémon here have smart AI, but weaker stats.</w:t>
-      </w:r>
-      <w:r>
-        <w:rPr>
-          <w:rFonts w:ascii="Times New Roman" w:eastAsia="Times New Roman" w:hAnsi="Times New Roman" w:cs="Times New Roman"/>
-          <w:sz w:val="24"/>
-          <w:szCs w:val="24"/>
-        </w:rPr>
-        <w:t xml:space="preserve"> The gym leader has a tough and balanced team composition.</w:t>
-      </w:r>
-      <w:r>
-        <w:rPr>
-          <w:rFonts w:ascii="Times New Roman" w:eastAsia="Times New Roman" w:hAnsi="Times New Roman" w:cs="Times New Roman"/>
-          <w:sz w:val="24"/>
-          <w:szCs w:val="24"/>
-        </w:rPr>
-        <w:t xml:space="preserve"> </w:t>
-      </w:r>
-      <w:r>
-        <w:rPr>
-          <w:rFonts w:ascii="Times New Roman" w:eastAsia="Times New Roman" w:hAnsi="Times New Roman" w:cs="Times New Roman"/>
-          <w:sz w:val="24"/>
-          <w:szCs w:val="24"/>
-        </w:rPr>
-        <w:t>The puzzle</w:t>
-      </w:r>
-      <w:r>
-        <w:rPr>
-          <w:rFonts w:ascii="Times New Roman" w:eastAsia="Times New Roman" w:hAnsi="Times New Roman" w:cs="Times New Roman"/>
-          <w:sz w:val="24"/>
-          <w:szCs w:val="24"/>
-        </w:rPr>
-        <w:t xml:space="preserve"> in this gym</w:t>
-      </w:r>
-      <w:r>
-        <w:rPr>
-          <w:rFonts w:ascii="Times New Roman" w:eastAsia="Times New Roman" w:hAnsi="Times New Roman" w:cs="Times New Roman"/>
-          <w:sz w:val="24"/>
-          <w:szCs w:val="24"/>
-        </w:rPr>
-        <w:t xml:space="preserve"> involves a maze of locked doors. Levers activate different set of locked doors and you have to push the levers in the correct sequence to get to the gym leaders. </w:t>
-      </w:r>
-      <w:r>
-        <w:rPr>
-          <w:rFonts w:ascii="Times New Roman" w:eastAsia="Times New Roman" w:hAnsi="Times New Roman" w:cs="Times New Roman"/>
-          <w:sz w:val="24"/>
-          <w:szCs w:val="24"/>
-        </w:rPr>
-        <w:t>After defeating the gym leader, you gain HM Fly. He informs you about Team Rocket’s history</w:t>
-      </w:r>
-      <w:r>
-        <w:rPr>
-          <w:rFonts w:ascii="Times New Roman" w:eastAsia="Times New Roman" w:hAnsi="Times New Roman" w:cs="Times New Roman"/>
-          <w:sz w:val="24"/>
-          <w:szCs w:val="24"/>
-        </w:rPr>
-        <w:t xml:space="preserve"> and that they will attack again.</w:t>
-      </w:r>
-    </w:p>
-    <w:p>
-      <w:pPr>
-        <w:spacing w:after="0" w:line="240" w:lineRule="auto"/>
-        <w:rPr>
-          <w:rFonts w:ascii="Times New Roman" w:eastAsia="Times New Roman" w:hAnsi="Times New Roman" w:cs="Times New Roman"/>
-          <w:b/>
-          <w:sz w:val="24"/>
-          <w:szCs w:val="24"/>
-        </w:rPr>
-      </w:pPr>
-      <w:r>
-        <w:rPr>
-          <w:rFonts w:ascii="Times New Roman" w:eastAsia="Times New Roman" w:hAnsi="Times New Roman" w:cs="Times New Roman"/>
-          <w:b/>
-          <w:sz w:val="24"/>
-          <w:szCs w:val="24"/>
-        </w:rPr>
-        <w:t>Side Plot:</w:t>
-      </w:r>
-    </w:p>
-    <w:p>
-      <w:pPr>
-        <w:spacing w:after="0" w:line="240" w:lineRule="auto"/>
-        <w:rPr>
-          <w:rFonts w:ascii="Times New Roman" w:eastAsia="Times New Roman" w:hAnsi="Times New Roman" w:cs="Times New Roman"/>
-          <w:sz w:val="24"/>
-          <w:szCs w:val="24"/>
-        </w:rPr>
-      </w:pPr>
-      <w:r>
-        <w:rPr>
-          <w:rFonts w:ascii="Times New Roman" w:eastAsia="Times New Roman" w:hAnsi="Times New Roman" w:cs="Times New Roman"/>
-          <w:sz w:val="24"/>
-          <w:szCs w:val="24"/>
-        </w:rPr>
-        <w:t xml:space="preserve">After obtaining your shiny new badge, there will be Team Rocket members roaming around Sage Labs. Players can choose to clear the floor of the room or leave. Friendly trainer informs you that his Pokémon was stolen by Team Rocket. You retrieve the stolen Pokémon and gain a special Pokémon reward. </w:t>
-      </w:r>
-    </w:p>
-    <w:p>
-      <w:pPr>
-        <w:spacing w:after="0" w:line="240" w:lineRule="auto"/>
-        <w:rPr>
-          <w:rFonts w:ascii="Times New Roman" w:eastAsia="Times New Roman" w:hAnsi="Times New Roman" w:cs="Times New Roman"/>
-          <w:sz w:val="24"/>
-          <w:szCs w:val="24"/>
-        </w:rPr>
-      </w:pPr>
-      <w:r>
-        <w:rPr>
-          <w:rFonts w:ascii="Times New Roman" w:eastAsia="Times New Roman" w:hAnsi="Times New Roman" w:cs="Times New Roman"/>
-          <w:b/>
-          <w:sz w:val="24"/>
-          <w:szCs w:val="24"/>
-        </w:rPr>
-        <w:t>Side Plot:</w:t>
-      </w:r>
-    </w:p>
-    <w:p>
-      <w:pPr>
-        <w:spacing w:after="0" w:line="240" w:lineRule="auto"/>
-        <w:rPr>
-          <w:rFonts w:ascii="Times New Roman" w:eastAsia="Times New Roman" w:hAnsi="Times New Roman" w:cs="Times New Roman"/>
-          <w:sz w:val="24"/>
-          <w:szCs w:val="24"/>
-        </w:rPr>
-      </w:pPr>
-      <w:r>
-        <w:rPr>
-          <w:rFonts w:ascii="Times New Roman" w:eastAsia="Times New Roman" w:hAnsi="Times New Roman" w:cs="Times New Roman"/>
-          <w:sz w:val="24"/>
-          <w:szCs w:val="24"/>
-        </w:rPr>
-        <w:t>Outside of the labs, a blizzard begins picking up</w:t>
-      </w:r>
-      <w:r>
-        <w:rPr>
-          <w:rFonts w:ascii="Times New Roman" w:eastAsia="Times New Roman" w:hAnsi="Times New Roman" w:cs="Times New Roman"/>
-          <w:sz w:val="24"/>
-          <w:szCs w:val="24"/>
-        </w:rPr>
-        <w:t>. Ice Pokémon gain power.</w:t>
-      </w:r>
-      <w:r>
-        <w:rPr>
-          <w:rFonts w:ascii="Times New Roman" w:eastAsia="Times New Roman" w:hAnsi="Times New Roman" w:cs="Times New Roman"/>
-          <w:sz w:val="24"/>
-          <w:szCs w:val="24"/>
-        </w:rPr>
-        <w:t xml:space="preserve"> Landscape changes with snowy tiles.</w:t>
-      </w:r>
-      <w:r>
-        <w:rPr>
-          <w:rFonts w:ascii="Times New Roman" w:eastAsia="Times New Roman" w:hAnsi="Times New Roman" w:cs="Times New Roman"/>
-          <w:sz w:val="24"/>
-          <w:szCs w:val="24"/>
-        </w:rPr>
-        <w:t xml:space="preserve"> </w:t>
-      </w:r>
-      <w:r>
-        <w:rPr>
-          <w:rFonts w:ascii="Times New Roman" w:eastAsia="Times New Roman" w:hAnsi="Times New Roman" w:cs="Times New Roman"/>
-          <w:sz w:val="24"/>
-          <w:szCs w:val="24"/>
-        </w:rPr>
-        <w:t xml:space="preserve">You see Team Rocket kidnapping many frozen </w:t>
-      </w:r>
-      <w:r>
-        <w:rPr>
-          <w:rFonts w:ascii="Times New Roman" w:eastAsia="Times New Roman" w:hAnsi="Times New Roman" w:cs="Times New Roman"/>
-          <w:sz w:val="24"/>
-          <w:szCs w:val="24"/>
-        </w:rPr>
-        <w:t>Pokémon</w:t>
-      </w:r>
-      <w:r>
-        <w:rPr>
-          <w:rFonts w:ascii="Times New Roman" w:eastAsia="Times New Roman" w:hAnsi="Times New Roman" w:cs="Times New Roman"/>
-          <w:sz w:val="24"/>
-          <w:szCs w:val="24"/>
-        </w:rPr>
-        <w:t>.</w:t>
-      </w:r>
-    </w:p>
-    <w:p>
-      <w:pPr>
-        <w:spacing w:after="0" w:line="240" w:lineRule="auto"/>
-        <w:rPr>
-          <w:rFonts w:ascii="Times New Roman" w:eastAsia="Times New Roman" w:hAnsi="Times New Roman" w:cs="Times New Roman"/>
-          <w:b/>
-          <w:sz w:val="24"/>
-          <w:szCs w:val="24"/>
-        </w:rPr>
-      </w:pPr>
-    </w:p>
-    <w:p>
-      <w:pPr>
-        <w:spacing w:after="0" w:line="240" w:lineRule="auto"/>
-        <w:rPr>
-          <w:rFonts w:ascii="Times New Roman" w:eastAsia="Times New Roman" w:hAnsi="Times New Roman" w:cs="Times New Roman"/>
-          <w:b/>
-          <w:sz w:val="24"/>
-          <w:szCs w:val="24"/>
-        </w:rPr>
-      </w:pPr>
-      <w:r>
-        <w:rPr>
-          <w:rFonts w:ascii="Times New Roman" w:eastAsia="Times New Roman" w:hAnsi="Times New Roman" w:cs="Times New Roman"/>
-          <w:b/>
-          <w:sz w:val="24"/>
-          <w:szCs w:val="24"/>
-        </w:rPr>
-        <w:t>//Final Battle:</w:t>
-      </w:r>
-    </w:p>
-    <w:p>
-      <w:pPr>
-        <w:spacing w:after="0" w:line="240" w:lineRule="auto"/>
-        <w:rPr>
-          <w:rFonts w:ascii="Times New Roman" w:eastAsia="Times New Roman" w:hAnsi="Times New Roman" w:cs="Times New Roman"/>
-          <w:b/>
-          <w:sz w:val="24"/>
-          <w:szCs w:val="24"/>
-        </w:rPr>
-      </w:pPr>
-      <w:r>
-        <w:rPr>
-          <w:rFonts w:ascii="Times New Roman" w:eastAsia="Times New Roman" w:hAnsi="Times New Roman" w:cs="Times New Roman"/>
-          <w:b/>
-          <w:sz w:val="24"/>
-          <w:szCs w:val="24"/>
-        </w:rPr>
-        <w:t>Shirley in the EMPAC.</w:t>
-      </w:r>
-    </w:p>
-    <w:p>
-      <w:pPr>
-        <w:spacing w:after="0" w:line="240" w:lineRule="auto"/>
-        <w:rPr>
-          <w:rFonts w:ascii="Times New Roman" w:eastAsia="Times New Roman" w:hAnsi="Times New Roman" w:cs="Times New Roman"/>
-          <w:b/>
-          <w:sz w:val="24"/>
-          <w:szCs w:val="24"/>
-        </w:rPr>
-      </w:pPr>
-      <w:r>
-        <w:rPr>
-          <w:rFonts w:ascii="Times New Roman" w:eastAsia="Times New Roman" w:hAnsi="Times New Roman" w:cs="Times New Roman"/>
-          <w:b/>
-          <w:sz w:val="24"/>
-          <w:szCs w:val="24"/>
-        </w:rPr>
-        <w:t>Weather machine randomly changes, boosting powers of random type pokemon.</w:t>
-      </w:r>
-    </w:p>
-    <w:p>
-      <w:pPr>
-        <w:spacing w:after="0" w:line="240" w:lineRule="auto"/>
-        <w:rPr>
-          <w:rFonts w:ascii="Times New Roman" w:eastAsia="Times New Roman" w:hAnsi="Times New Roman" w:cs="Times New Roman"/>
-          <w:b/>
-          <w:sz w:val="24"/>
-          <w:szCs w:val="24"/>
-        </w:rPr>
-      </w:pPr>
-      <w:r>
-        <w:rPr>
-          <w:rFonts w:ascii="Times New Roman" w:eastAsia="Times New Roman" w:hAnsi="Times New Roman" w:cs="Times New Roman"/>
-          <w:b/>
-          <w:sz w:val="24"/>
-          <w:szCs w:val="24"/>
-        </w:rPr>
-        <w:t xml:space="preserve">Team battle </w:t>
-      </w:r>
-      <w:r>
-        <w:rPr>
-          <w:rFonts w:ascii="Times New Roman" w:eastAsia="Times New Roman" w:hAnsi="Times New Roman" w:cs="Times New Roman"/>
-          <w:b/>
-          <w:sz w:val="24"/>
-          <w:szCs w:val="24"/>
-        </w:rPr>
-        <w:sym w:font="Wingdings" w:char="F0E0"/>
-      </w:r>
-      <w:r>
-        <w:rPr>
-          <w:rFonts w:ascii="Times New Roman" w:eastAsia="Times New Roman" w:hAnsi="Times New Roman" w:cs="Times New Roman"/>
-          <w:b/>
-          <w:sz w:val="24"/>
-          <w:szCs w:val="24"/>
-        </w:rPr>
-        <w:t xml:space="preserve"> use powerful pokemon teamed with “WEATHERMACHINE”. This weather machine can cast all weather abilities.</w:t>
-      </w:r>
-      <w:bookmarkStart w:id="0" w:name="_GoBack"/>
-      <w:bookmarkEnd w:id="0"/>
-    </w:p>
-    <w:p>
-      <w:pPr>
-        <w:rPr>
-          <w:rFonts w:ascii="Times New Roman" w:hAnsi="Times New Roman" w:cs="Times New Roman"/>
-          <w:sz w:val="24"/>
-          <w:szCs w:val="24"/>
-        </w:rPr>
-      </w:pPr>
-    </w:p>
-    <w:p>
-      <w:pPr>
-        <w:ind w:firstLine="720"/>
-        <w:rPr>
-          <w:rFonts w:ascii="Times New Roman" w:hAnsi="Times New Roman" w:cs="Times New Roman"/>
-          <w:sz w:val="24"/>
-          <w:szCs w:val="24"/>
-        </w:rPr>
-      </w:pPr>
-    </w:p>
-    <w:p>
-      <w:pPr>
-        <w:rPr>
-          <w:rFonts w:ascii="Times New Roman" w:hAnsi="Times New Roman" w:cs="Times New Roman"/>
-          <w:sz w:val="24"/>
-          <w:szCs w:val="24"/>
-        </w:rPr>
-      </w:pPr>
-    </w:p>
-    <w:p>
-      <w:pPr>
-        <w:rPr>
-          <w:rFonts w:ascii="Times New Roman" w:hAnsi="Times New Roman" w:cs="Times New Roman"/>
-          <w:sz w:val="24"/>
-          <w:szCs w:val="24"/>
-        </w:rPr>
-      </w:pPr>
-    </w:p>
-    <w:p>
-      <w:pPr>
-        <w:rPr>
-          <w:rFonts w:ascii="Times New Roman" w:hAnsi="Times New Roman" w:cs="Times New Roman"/>
-          <w:sz w:val="24"/>
-          <w:szCs w:val="24"/>
-        </w:rPr>
-      </w:pPr>
-    </w:p>
-    <w:p>
-      <w:pPr>
-        <w:rPr>
-          <w:rFonts w:ascii="Times New Roman" w:hAnsi="Times New Roman" w:cs="Times New Roman"/>
-          <w:sz w:val="24"/>
-          <w:szCs w:val="24"/>
-        </w:rPr>
-      </w:pPr>
-    </w:p>
-    <w:p>
-      <w:pPr>
-        <w:rPr>
-          <w:rFonts w:ascii="Times New Roman" w:hAnsi="Times New Roman" w:cs="Times New Roman"/>
-          <w:sz w:val="24"/>
-          <w:szCs w:val="24"/>
-        </w:rPr>
-      </w:pPr>
-    </w:p>
-    <w:p>
-      <w:pPr>
-        <w:rPr>
-          <w:rFonts w:ascii="Times New Roman" w:hAnsi="Times New Roman" w:cs="Times New Roman"/>
-          <w:sz w:val="24"/>
-          <w:szCs w:val="24"/>
-        </w:rPr>
-      </w:pPr>
-    </w:p>
-    <w:p>
-      <w:pPr>
-        <w:rPr>
-          <w:rFonts w:ascii="Times New Roman" w:hAnsi="Times New Roman" w:cs="Times New Roman"/>
-          <w:sz w:val="24"/>
-          <w:szCs w:val="24"/>
-        </w:rPr>
-      </w:pPr>
-    </w:p>
-    <w:p>
-      <w:pPr>
-        <w:rPr>
-          <w:rFonts w:ascii="Times New Roman" w:hAnsi="Times New Roman" w:cs="Times New Roman"/>
-          <w:sz w:val="24"/>
-          <w:szCs w:val="24"/>
-        </w:rPr>
-      </w:pPr>
-    </w:p>
-    <w:p>
-      <w:pPr>
-        <w:rPr>
-          <w:rFonts w:ascii="Times New Roman" w:hAnsi="Times New Roman" w:cs="Times New Roman"/>
-          <w:sz w:val="24"/>
-          <w:szCs w:val="24"/>
-        </w:rPr>
-      </w:pPr>
-    </w:p>
-    <w:p>
-      <w:pPr>
-        <w:rPr>
-          <w:rFonts w:ascii="Times New Roman" w:hAnsi="Times New Roman" w:cs="Times New Roman"/>
-          <w:sz w:val="24"/>
-          <w:szCs w:val="24"/>
-        </w:rPr>
-      </w:pPr>
-    </w:p>
-    <w:p>
-      <w:pPr>
-        <w:rPr>
-          <w:rFonts w:ascii="Times New Roman" w:hAnsi="Times New Roman" w:cs="Times New Roman"/>
-          <w:sz w:val="24"/>
-          <w:szCs w:val="24"/>
-        </w:rPr>
-      </w:pPr>
-    </w:p>
-    <w:p>
-      <w:pPr>
-        <w:rPr>
-          <w:rFonts w:ascii="Times New Roman" w:hAnsi="Times New Roman" w:cs="Times New Roman"/>
-          <w:sz w:val="24"/>
-          <w:szCs w:val="24"/>
-        </w:rPr>
-      </w:pPr>
-    </w:p>
-    <w:p>
-      <w:pPr>
-        <w:rPr>
-          <w:rFonts w:ascii="Times New Roman" w:hAnsi="Times New Roman" w:cs="Times New Roman"/>
-          <w:sz w:val="24"/>
-          <w:szCs w:val="24"/>
-        </w:rPr>
-      </w:pPr>
-    </w:p>
-    <w:p>
-      <w:pPr>
-        <w:rPr>
-          <w:rFonts w:ascii="Times New Roman" w:hAnsi="Times New Roman" w:cs="Times New Roman"/>
-          <w:sz w:val="24"/>
-          <w:szCs w:val="24"/>
-        </w:rPr>
-      </w:pPr>
-    </w:p>
-    <w:p>
-      <w:pPr>
-        <w:rPr>
-          <w:rFonts w:ascii="Times New Roman" w:hAnsi="Times New Roman" w:cs="Times New Roman"/>
-          <w:sz w:val="24"/>
-          <w:szCs w:val="24"/>
-        </w:rPr>
-      </w:pPr>
-    </w:p>
-    <w:p>
-      <w:pPr>
-        <w:rPr>
-          <w:rFonts w:ascii="Times New Roman" w:hAnsi="Times New Roman" w:cs="Times New Roman"/>
-          <w:sz w:val="24"/>
-          <w:szCs w:val="24"/>
-        </w:rPr>
-      </w:pPr>
-    </w:p>
-    <w:p>
-      <w:pPr>
-        <w:rPr>
-          <w:rFonts w:ascii="Times New Roman" w:hAnsi="Times New Roman" w:cs="Times New Roman"/>
-          <w:sz w:val="24"/>
-          <w:szCs w:val="24"/>
-        </w:rPr>
-      </w:pPr>
-    </w:p>
-    <w:p>
-      <w:pPr>
-        <w:rPr>
-          <w:rFonts w:ascii="Times New Roman" w:hAnsi="Times New Roman" w:cs="Times New Roman"/>
-          <w:sz w:val="24"/>
-          <w:szCs w:val="24"/>
-        </w:rPr>
-      </w:pPr>
-    </w:p>
-    <w:p>
-      <w:pPr>
-        <w:rPr>
-          <w:rFonts w:ascii="Times New Roman" w:hAnsi="Times New Roman" w:cs="Times New Roman"/>
-          <w:sz w:val="24"/>
-          <w:szCs w:val="24"/>
-        </w:rPr>
-      </w:pPr>
-    </w:p>
-    <w:p>
-      <w:pPr>
-        <w:rPr>
-          <w:rFonts w:ascii="Times New Roman" w:hAnsi="Times New Roman" w:cs="Times New Roman"/>
-          <w:i/>
-          <w:sz w:val="24"/>
-          <w:szCs w:val="24"/>
-          <w:u w:val="single"/>
-        </w:rPr>
-      </w:pPr>
-      <w:r>
-        <w:rPr>
-          <w:rFonts w:ascii="Times New Roman" w:hAnsi="Times New Roman" w:cs="Times New Roman"/>
-          <w:sz w:val="24"/>
-          <w:szCs w:val="24"/>
-        </w:rPr>
-        <w:t xml:space="preserve">4. </w:t>
-      </w:r>
-      <w:r>
-        <w:rPr>
-          <w:rFonts w:ascii="Times New Roman" w:hAnsi="Times New Roman" w:cs="Times New Roman"/>
-          <w:sz w:val="24"/>
-          <w:szCs w:val="24"/>
-          <w:u w:val="single"/>
-        </w:rPr>
-        <w:t>Ideas|</w:t>
-      </w:r>
-    </w:p>
-    <w:p>
-      <w:pPr>
-        <w:rPr>
-          <w:rFonts w:ascii="Times New Roman" w:hAnsi="Times New Roman" w:cs="Times New Roman"/>
-          <w:sz w:val="24"/>
-          <w:szCs w:val="24"/>
-        </w:rPr>
-      </w:pPr>
-      <w:r>
-        <w:rPr>
-          <w:rFonts w:ascii="Times New Roman" w:hAnsi="Times New Roman" w:cs="Times New Roman"/>
-          <w:sz w:val="24"/>
-          <w:szCs w:val="24"/>
-        </w:rPr>
-        <w:t>Pokemon double team tournament (multiplayer/singleplayer)</w:t>
-      </w:r>
-    </w:p>
-    <w:p>
-      <w:pPr>
-        <w:rPr>
-          <w:rFonts w:ascii="Times New Roman" w:hAnsi="Times New Roman" w:cs="Times New Roman"/>
-          <w:sz w:val="24"/>
-          <w:szCs w:val="24"/>
-        </w:rPr>
-      </w:pPr>
-      <w:r>
-        <w:rPr>
-          <w:rFonts w:ascii="Times New Roman" w:hAnsi="Times New Roman" w:cs="Times New Roman"/>
-          <w:sz w:val="24"/>
-          <w:szCs w:val="24"/>
-        </w:rPr>
-        <w:tab/>
-        <w:t>-Players will choose two pokemon each and go through a tournament. The longer they last, the more rewards and maybe special pokemon could be rewarded.</w:t>
-      </w:r>
-    </w:p>
-    <w:p>
-      <w:pPr>
-        <w:rPr>
-          <w:rFonts w:ascii="Times New Roman" w:hAnsi="Times New Roman" w:cs="Times New Roman"/>
-          <w:sz w:val="24"/>
-          <w:szCs w:val="24"/>
-        </w:rPr>
-      </w:pPr>
-      <w:r>
-        <w:rPr>
-          <w:rFonts w:ascii="Times New Roman" w:hAnsi="Times New Roman" w:cs="Times New Roman"/>
-          <w:sz w:val="24"/>
-          <w:szCs w:val="24"/>
-        </w:rPr>
-        <w:t>Achievements</w:t>
-      </w:r>
-    </w:p>
-    <w:p>
-      <w:pPr>
-        <w:rPr>
-          <w:rFonts w:ascii="Times New Roman" w:hAnsi="Times New Roman" w:cs="Times New Roman"/>
-          <w:sz w:val="24"/>
-          <w:szCs w:val="24"/>
-        </w:rPr>
-      </w:pPr>
-      <w:r>
-        <w:rPr>
-          <w:rFonts w:ascii="Times New Roman" w:hAnsi="Times New Roman" w:cs="Times New Roman"/>
-          <w:sz w:val="24"/>
-          <w:szCs w:val="24"/>
-        </w:rPr>
-        <w:t>NG+(grad school)</w:t>
-      </w:r>
-    </w:p>
-    <w:p>
-      <w:pPr>
-        <w:rPr>
-          <w:rFonts w:ascii="Times New Roman" w:hAnsi="Times New Roman" w:cs="Times New Roman"/>
-          <w:sz w:val="24"/>
-          <w:szCs w:val="24"/>
-        </w:rPr>
-      </w:pPr>
-      <w:r>
-        <w:rPr>
-          <w:rFonts w:ascii="Times New Roman" w:hAnsi="Times New Roman" w:cs="Times New Roman"/>
-          <w:sz w:val="24"/>
-          <w:szCs w:val="24"/>
-        </w:rPr>
-        <w:t>Rolling animation to dodge boulders/holes</w:t>
-      </w:r>
-    </w:p>
-    <w:p>
-      <w:pPr>
-        <w:rPr>
-          <w:rFonts w:ascii="Times New Roman" w:hAnsi="Times New Roman" w:cs="Times New Roman"/>
-          <w:sz w:val="24"/>
-          <w:szCs w:val="24"/>
-        </w:rPr>
-      </w:pPr>
-      <w:r>
-        <w:rPr>
-          <w:rFonts w:ascii="Times New Roman" w:hAnsi="Times New Roman" w:cs="Times New Roman"/>
-          <w:sz w:val="24"/>
-          <w:szCs w:val="24"/>
-        </w:rPr>
-        <w:t>Day</w:t>
-      </w:r>
-      <w:r>
-        <w:rPr>
-          <w:rFonts w:ascii="Times New Roman" w:hAnsi="Times New Roman" w:cs="Times New Roman"/>
-          <w:sz w:val="24"/>
-          <w:szCs w:val="24"/>
-        </w:rPr>
-        <w:t>Z</w:t>
-      </w:r>
-      <w:r>
-        <w:rPr>
-          <w:rFonts w:ascii="Times New Roman" w:hAnsi="Times New Roman" w:cs="Times New Roman"/>
-          <w:sz w:val="24"/>
-          <w:szCs w:val="24"/>
-        </w:rPr>
-        <w:t xml:space="preserve"> pokemon rpi – random spawn in campus, permanent “death”</w:t>
-      </w:r>
-    </w:p>
-    <w:p>
-      <w:pPr>
-        <w:rPr>
-          <w:rFonts w:ascii="Times New Roman" w:hAnsi="Times New Roman" w:cs="Times New Roman"/>
-          <w:sz w:val="24"/>
-          <w:szCs w:val="24"/>
-        </w:rPr>
-      </w:pPr>
-    </w:p>
-    <w:p>
-      <w:pPr>
-        <w:rPr>
-          <w:rFonts w:ascii="Times New Roman" w:hAnsi="Times New Roman" w:cs="Times New Roman"/>
-          <w:sz w:val="24"/>
-          <w:szCs w:val="24"/>
-        </w:rPr>
-      </w:pPr>
-    </w:p>
-    <w:p>
-      <w:pPr>
-        <w:rPr>
-          <w:rFonts w:ascii="Times New Roman" w:hAnsi="Times New Roman" w:cs="Times New Roman"/>
-          <w:sz w:val="24"/>
-          <w:szCs w:val="24"/>
-        </w:rPr>
-      </w:pPr>
-    </w:p>
-    <w:p>
-      <w:pPr>
-        <w:rPr>
-          <w:rFonts w:ascii="Times New Roman" w:hAnsi="Times New Roman" w:cs="Times New Roman"/>
-          <w:sz w:val="24"/>
-          <w:szCs w:val="24"/>
-        </w:rPr>
-      </w:pPr>
-    </w:p>
-    <w:p>
-      <w:pPr>
-        <w:rPr>
-          <w:rFonts w:ascii="Times New Roman" w:hAnsi="Times New Roman" w:cs="Times New Roman"/>
-          <w:sz w:val="24"/>
-          <w:szCs w:val="24"/>
-        </w:rPr>
-      </w:pPr>
-    </w:p>
-    <w:p>
-      <w:pPr>
-        <w:rPr>
-          <w:rFonts w:ascii="Times New Roman" w:hAnsi="Times New Roman" w:cs="Times New Roman"/>
-          <w:sz w:val="24"/>
-          <w:szCs w:val="24"/>
-        </w:rPr>
-      </w:pPr>
-    </w:p>
-    <w:p>
-      <w:pPr>
-        <w:rPr>
-          <w:rFonts w:ascii="Times New Roman" w:hAnsi="Times New Roman" w:cs="Times New Roman"/>
-          <w:sz w:val="24"/>
-          <w:szCs w:val="24"/>
-        </w:rPr>
-      </w:pPr>
-    </w:p>
-    <w:p>
-      <w:pPr>
-        <w:rPr>
-          <w:rFonts w:ascii="Times New Roman" w:hAnsi="Times New Roman" w:cs="Times New Roman"/>
-          <w:sz w:val="24"/>
-          <w:szCs w:val="24"/>
-        </w:rPr>
-      </w:pPr>
-    </w:p>
-    <w:p>
-      <w:pPr>
-        <w:rPr>
-          <w:rFonts w:ascii="Times New Roman" w:hAnsi="Times New Roman" w:cs="Times New Roman"/>
-          <w:sz w:val="24"/>
-          <w:szCs w:val="24"/>
-        </w:rPr>
-      </w:pPr>
-    </w:p>
-    <w:p>
-      <w:pPr>
-        <w:rPr>
-          <w:rFonts w:ascii="Times New Roman" w:hAnsi="Times New Roman" w:cs="Times New Roman"/>
-          <w:sz w:val="24"/>
-          <w:szCs w:val="24"/>
-        </w:rPr>
-      </w:pPr>
-    </w:p>
-    <w:p>
-      <w:pPr>
-        <w:rPr>
-          <w:rFonts w:ascii="Times New Roman" w:hAnsi="Times New Roman" w:cs="Times New Roman"/>
-          <w:sz w:val="24"/>
-          <w:szCs w:val="24"/>
-        </w:rPr>
-      </w:pPr>
-    </w:p>
-    <w:p>
-      <w:pPr>
-        <w:rPr>
-          <w:rFonts w:ascii="Times New Roman" w:hAnsi="Times New Roman" w:cs="Times New Roman"/>
-          <w:sz w:val="24"/>
-          <w:szCs w:val="24"/>
-        </w:rPr>
-      </w:pPr>
-    </w:p>
-    <w:p>
-      <w:pPr>
-        <w:rPr>
-          <w:rFonts w:ascii="Times New Roman" w:hAnsi="Times New Roman" w:cs="Times New Roman"/>
-          <w:sz w:val="24"/>
-          <w:szCs w:val="24"/>
-        </w:rPr>
-      </w:pPr>
-    </w:p>
-    <w:p>
-      <w:pPr>
-        <w:rPr>
-          <w:rFonts w:ascii="Times New Roman" w:hAnsi="Times New Roman" w:cs="Times New Roman"/>
-          <w:sz w:val="24"/>
-          <w:szCs w:val="24"/>
-        </w:rPr>
-      </w:pPr>
-    </w:p>
-    <w:p>
-      <w:pPr>
-        <w:rPr>
-          <w:rFonts w:ascii="Times New Roman" w:hAnsi="Times New Roman" w:cs="Times New Roman"/>
-          <w:sz w:val="24"/>
-          <w:szCs w:val="24"/>
-        </w:rPr>
-      </w:pPr>
-    </w:p>
-    <w:p>
-      <w:pPr>
-        <w:rPr>
-          <w:rFonts w:ascii="Times New Roman" w:hAnsi="Times New Roman" w:cs="Times New Roman"/>
-          <w:sz w:val="24"/>
-          <w:szCs w:val="24"/>
-        </w:rPr>
-      </w:pPr>
-    </w:p>
-    <w:p>
-      <w:pPr>
-        <w:rPr>
-          <w:rFonts w:ascii="Times New Roman" w:hAnsi="Times New Roman" w:cs="Times New Roman"/>
-          <w:sz w:val="24"/>
-          <w:szCs w:val="24"/>
-        </w:rPr>
-      </w:pPr>
-    </w:p>
-    <w:p>
-      <w:pPr>
-        <w:rPr>
-          <w:rFonts w:ascii="Times New Roman" w:hAnsi="Times New Roman" w:cs="Times New Roman"/>
-          <w:sz w:val="24"/>
-          <w:szCs w:val="24"/>
-        </w:rPr>
-      </w:pPr>
-      <w:r>
-        <w:rPr>
-          <w:rFonts w:ascii="Times New Roman" w:hAnsi="Times New Roman" w:cs="Times New Roman"/>
-          <w:sz w:val="24"/>
-          <w:szCs w:val="24"/>
-        </w:rPr>
+      <w:proofErr w:type="spellStart"/>
+      <w:r>
+        <w:rPr>
+          <w:rFonts w:ascii="Times New Roman" w:hAnsi="Times New Roman" w:cs="Times New Roman"/>
+          <w:sz w:val="24"/>
+          <w:szCs w:val="24"/>
+        </w:rPr>
+        <w:t>rpi</w:t>
+      </w:r>
+      <w:proofErr w:type="spellEnd"/>
+      <w:r>
+        <w:rPr>
+          <w:rFonts w:ascii="Times New Roman" w:hAnsi="Times New Roman" w:cs="Times New Roman"/>
+          <w:sz w:val="24"/>
+          <w:szCs w:val="24"/>
+        </w:rPr>
+        <w:t xml:space="preserve"> – random spawn in campus, permanent “death”</w:t>
+      </w:r>
+    </w:p>
+    <w:p>
+      <w:pPr>
+        <w:rPr>
+          <w:rFonts w:ascii="Times New Roman" w:hAnsi="Times New Roman" w:cs="Times New Roman"/>
+          <w:sz w:val="24"/>
+          <w:szCs w:val="24"/>
+        </w:rPr>
+      </w:pPr>
+    </w:p>
+    <w:p>
+      <w:pPr>
+        <w:rPr>
+          <w:rFonts w:ascii="Times New Roman" w:hAnsi="Times New Roman" w:cs="Times New Roman"/>
+          <w:sz w:val="24"/>
+          <w:szCs w:val="24"/>
+        </w:rPr>
+      </w:pPr>
+    </w:p>
+    <w:p>
+      <w:pPr>
+        <w:rPr>
+          <w:rFonts w:ascii="Times New Roman" w:hAnsi="Times New Roman" w:cs="Times New Roman"/>
+          <w:sz w:val="24"/>
+          <w:szCs w:val="24"/>
+        </w:rPr>
+      </w:pPr>
+    </w:p>
+    <w:p>
+      <w:pPr>
+        <w:rPr>
+          <w:rFonts w:ascii="Times New Roman" w:hAnsi="Times New Roman" w:cs="Times New Roman"/>
+          <w:sz w:val="24"/>
+          <w:szCs w:val="24"/>
+        </w:rPr>
+      </w:pPr>
+    </w:p>
+    <w:p>
+      <w:pPr>
+        <w:rPr>
+          <w:rFonts w:ascii="Times New Roman" w:hAnsi="Times New Roman" w:cs="Times New Roman"/>
+          <w:sz w:val="24"/>
+          <w:szCs w:val="24"/>
+        </w:rPr>
+      </w:pPr>
+    </w:p>
+    <w:p>
+      <w:pPr>
+        <w:rPr>
+          <w:rFonts w:ascii="Times New Roman" w:hAnsi="Times New Roman" w:cs="Times New Roman"/>
+          <w:sz w:val="24"/>
+          <w:szCs w:val="24"/>
+        </w:rPr>
+      </w:pPr>
+    </w:p>
+    <w:p>
+      <w:pPr>
+        <w:rPr>
+          <w:rFonts w:ascii="Times New Roman" w:hAnsi="Times New Roman" w:cs="Times New Roman"/>
+          <w:sz w:val="24"/>
+          <w:szCs w:val="24"/>
+        </w:rPr>
+      </w:pPr>
+    </w:p>
+    <w:p>
+      <w:pPr>
+        <w:rPr>
+          <w:rFonts w:ascii="Times New Roman" w:hAnsi="Times New Roman" w:cs="Times New Roman"/>
+          <w:sz w:val="24"/>
+          <w:szCs w:val="24"/>
+        </w:rPr>
+      </w:pPr>
+    </w:p>
+    <w:p>
+      <w:pPr>
+        <w:rPr>
+          <w:rFonts w:ascii="Times New Roman" w:hAnsi="Times New Roman" w:cs="Times New Roman"/>
+          <w:sz w:val="24"/>
+          <w:szCs w:val="24"/>
+        </w:rPr>
+      </w:pPr>
+    </w:p>
+    <w:p>
+      <w:pPr>
+        <w:rPr>
+          <w:rFonts w:ascii="Times New Roman" w:hAnsi="Times New Roman" w:cs="Times New Roman"/>
+          <w:sz w:val="24"/>
+          <w:szCs w:val="24"/>
+        </w:rPr>
+      </w:pPr>
+    </w:p>
+    <w:p>
+      <w:pPr>
+        <w:rPr>
+          <w:rFonts w:ascii="Times New Roman" w:hAnsi="Times New Roman" w:cs="Times New Roman"/>
+          <w:sz w:val="24"/>
+          <w:szCs w:val="24"/>
+        </w:rPr>
+      </w:pPr>
+    </w:p>
+    <w:p>
+      <w:pPr>
+        <w:rPr>
+          <w:rFonts w:ascii="Times New Roman" w:hAnsi="Times New Roman" w:cs="Times New Roman"/>
+          <w:sz w:val="24"/>
+          <w:szCs w:val="24"/>
+        </w:rPr>
+      </w:pPr>
+    </w:p>
+    <w:p>
+      <w:pPr>
+        <w:rPr>
+          <w:rFonts w:ascii="Times New Roman" w:hAnsi="Times New Roman" w:cs="Times New Roman"/>
+          <w:sz w:val="24"/>
+          <w:szCs w:val="24"/>
+        </w:rPr>
+      </w:pPr>
+    </w:p>
+    <w:p>
+      <w:pPr>
+        <w:rPr>
+          <w:rFonts w:ascii="Times New Roman" w:hAnsi="Times New Roman" w:cs="Times New Roman"/>
+          <w:sz w:val="24"/>
+          <w:szCs w:val="24"/>
+        </w:rPr>
+      </w:pPr>
+    </w:p>
+    <w:p>
+      <w:pPr>
+        <w:rPr>
+          <w:rFonts w:ascii="Times New Roman" w:hAnsi="Times New Roman" w:cs="Times New Roman"/>
+          <w:sz w:val="24"/>
+          <w:szCs w:val="24"/>
+        </w:rPr>
+      </w:pPr>
+    </w:p>
+    <w:p>
+      <w:pPr>
+        <w:rPr>
+          <w:rFonts w:ascii="Times New Roman" w:hAnsi="Times New Roman" w:cs="Times New Roman"/>
+          <w:sz w:val="24"/>
+          <w:szCs w:val="24"/>
+        </w:rPr>
+      </w:pPr>
+    </w:p>
+    <w:p>
+      <w:pPr>
+        <w:rPr>
+          <w:rFonts w:ascii="Times New Roman" w:hAnsi="Times New Roman" w:cs="Times New Roman"/>
+          <w:sz w:val="24"/>
+          <w:szCs w:val="24"/>
+        </w:rPr>
+      </w:pPr>
+    </w:p>
+    <w:p>
+      <w:pPr>
+        <w:rPr>
+          <w:rFonts w:ascii="Times New Roman" w:hAnsi="Times New Roman" w:cs="Times New Roman"/>
+          <w:sz w:val="24"/>
+          <w:szCs w:val="24"/>
+        </w:rPr>
+      </w:pPr>
+      <w:r>
+        <w:rPr>
+          <w:rFonts w:ascii="Times New Roman" w:hAnsi="Times New Roman" w:cs="Times New Roman"/>
+          <w:sz w:val="24"/>
+          <w:szCs w:val="24"/>
+        </w:rPr>
+        <w:lastRenderedPageBreak/>
         <w:t>References</w:t>
       </w:r>
       <w:r>
@@ -10392,6 +11537,17 @@
       <w:szCs w:val="24"/>
     </w:rPr>
   </w:style>
+  <w:style w:type="character" w:styleId="Strong">
+    <w:name w:val="Strong"/>
+    <w:basedOn w:val="DefaultParagraphFont"/>
+    <w:uiPriority w:val="22"/>
+    <w:qFormat/>
+    <w:rsid w:val="004A769B"/>
+    <w:rPr>
+      <w:b/>
+      <w:bCs/>
+    </w:rPr>
+  </w:style>
 </w:styles>
 </file>
 
@@ -10696,6 +11852,17 @@
       <w:rFonts w:ascii="Times New Roman" w:eastAsia="Times New Roman" w:hAnsi="Times New Roman" w:cs="Times New Roman"/>
       <w:sz w:val="24"/>
       <w:szCs w:val="24"/>
+    </w:rPr>
+  </w:style>
+  <w:style w:type="character" w:styleId="Strong">
+    <w:name w:val="Strong"/>
+    <w:basedOn w:val="DefaultParagraphFont"/>
+    <w:uiPriority w:val="22"/>
+    <w:qFormat/>
+    <w:rsid w:val="004A769B"/>
+    <w:rPr>
+      <w:b/>
+      <w:bCs/>
     </w:rPr>
   </w:style>
 </w:styles>
@@ -10991,7 +12158,7 @@
 </file>
 
 <file path=customXml/itemProps1.xml><?xml version="1.0" encoding="utf-8"?>
-<ds:datastoreItem xmlns:ds="http://schemas.openxmlformats.org/officeDocument/2006/customXml" ds:itemID="{86C46476-A94F-4FCD-93AE-4ED7E24EF3DC}">
+<ds:datastoreItem xmlns:ds="http://schemas.openxmlformats.org/officeDocument/2006/customXml" ds:itemID="{8D9D690A-A2B4-475F-96C3-E6E490FAFBDD}">
   <ds:schemaRefs>
     <ds:schemaRef ds:uri="http://schemas.openxmlformats.org/officeDocument/2006/bibliography"/>
   </ds:schemaRefs>

</xml_diff>